<commit_message>
Introduced variables and basic types
</commit_message>
<xml_diff>
--- a/Buch/Java_Tutorial.docx
+++ b/Buch/Java_Tutorial.docx
@@ -39,12 +39,7 @@
             <w:pStyle w:val="Inhaltsverzeichnisberschrift"/>
           </w:pPr>
           <w:r>
-            <w:t>Inhaltsverz</w:t>
-          </w:r>
-          <w:bookmarkStart w:id="0" w:name="_GoBack"/>
-          <w:bookmarkEnd w:id="0"/>
-          <w:r>
-            <w:t>eichnis</w:t>
+            <w:t>Inhaltsverzeichnis</w:t>
           </w:r>
         </w:p>
         <w:p>
@@ -80,7 +75,7 @@
             </w:rPr>
             <w:fldChar w:fldCharType="separate"/>
           </w:r>
-          <w:hyperlink w:anchor="_Toc474665612" w:history="1">
+          <w:hyperlink w:anchor="_Toc475202211" w:history="1">
             <w:r>
               <w:rPr>
                 <w:rStyle w:val="Link"/>
@@ -107,7 +102,7 @@
                 <w:noProof/>
                 <w:webHidden/>
               </w:rPr>
-              <w:instrText xml:space="preserve"> PAGEREF _Toc474665612 \h </w:instrText>
+              <w:instrText xml:space="preserve"> PAGEREF _Toc475202211 \h </w:instrText>
             </w:r>
             <w:r>
               <w:rPr>
@@ -154,7 +149,7 @@
               <w:lang w:eastAsia="de-DE"/>
             </w:rPr>
           </w:pPr>
-          <w:hyperlink w:anchor="_Toc474665613" w:history="1">
+          <w:hyperlink w:anchor="_Toc475202212" w:history="1">
             <w:r>
               <w:rPr>
                 <w:rStyle w:val="Link"/>
@@ -181,7 +176,7 @@
                 <w:noProof/>
                 <w:webHidden/>
               </w:rPr>
-              <w:instrText xml:space="preserve"> PAGEREF _Toc474665613 \h </w:instrText>
+              <w:instrText xml:space="preserve"> PAGEREF _Toc475202212 \h </w:instrText>
             </w:r>
             <w:r>
               <w:rPr>
@@ -228,7 +223,7 @@
               <w:lang w:eastAsia="de-DE"/>
             </w:rPr>
           </w:pPr>
-          <w:hyperlink w:anchor="_Toc474665614" w:history="1">
+          <w:hyperlink w:anchor="_Toc475202213" w:history="1">
             <w:r>
               <w:rPr>
                 <w:rStyle w:val="Link"/>
@@ -255,7 +250,7 @@
                 <w:noProof/>
                 <w:webHidden/>
               </w:rPr>
-              <w:instrText xml:space="preserve"> PAGEREF _Toc474665614 \h </w:instrText>
+              <w:instrText xml:space="preserve"> PAGEREF _Toc475202213 \h </w:instrText>
             </w:r>
             <w:r>
               <w:rPr>
@@ -302,7 +297,7 @@
               <w:lang w:eastAsia="de-DE"/>
             </w:rPr>
           </w:pPr>
-          <w:hyperlink w:anchor="_Toc474665615" w:history="1">
+          <w:hyperlink w:anchor="_Toc475202214" w:history="1">
             <w:r>
               <w:rPr>
                 <w:rStyle w:val="Link"/>
@@ -329,7 +324,7 @@
                 <w:noProof/>
                 <w:webHidden/>
               </w:rPr>
-              <w:instrText xml:space="preserve"> PAGEREF _Toc474665615 \h </w:instrText>
+              <w:instrText xml:space="preserve"> PAGEREF _Toc475202214 \h </w:instrText>
             </w:r>
             <w:r>
               <w:rPr>
@@ -374,7 +369,7 @@
               <w:lang w:eastAsia="de-DE"/>
             </w:rPr>
           </w:pPr>
-          <w:hyperlink w:anchor="_Toc474665616" w:history="1">
+          <w:hyperlink w:anchor="_Toc475202215" w:history="1">
             <w:r>
               <w:rPr>
                 <w:rStyle w:val="Link"/>
@@ -403,7 +398,7 @@
                 <w:noProof/>
                 <w:webHidden/>
               </w:rPr>
-              <w:instrText xml:space="preserve"> PAGEREF _Toc474665616 \h </w:instrText>
+              <w:instrText xml:space="preserve"> PAGEREF _Toc475202215 \h </w:instrText>
             </w:r>
             <w:r>
               <w:rPr>
@@ -448,7 +443,7 @@
               <w:lang w:eastAsia="de-DE"/>
             </w:rPr>
           </w:pPr>
-          <w:hyperlink w:anchor="_Toc474665617" w:history="1">
+          <w:hyperlink w:anchor="_Toc475202216" w:history="1">
             <w:r>
               <w:rPr>
                 <w:rStyle w:val="Link"/>
@@ -475,7 +470,7 @@
                 <w:noProof/>
                 <w:webHidden/>
               </w:rPr>
-              <w:instrText xml:space="preserve"> PAGEREF _Toc474665617 \h </w:instrText>
+              <w:instrText xml:space="preserve"> PAGEREF _Toc475202216 \h </w:instrText>
             </w:r>
             <w:r>
               <w:rPr>
@@ -522,7 +517,7 @@
               <w:lang w:eastAsia="de-DE"/>
             </w:rPr>
           </w:pPr>
-          <w:hyperlink w:anchor="_Toc474665618" w:history="1">
+          <w:hyperlink w:anchor="_Toc475202217" w:history="1">
             <w:r>
               <w:rPr>
                 <w:rStyle w:val="Link"/>
@@ -549,7 +544,7 @@
                 <w:noProof/>
                 <w:webHidden/>
               </w:rPr>
-              <w:instrText xml:space="preserve"> PAGEREF _Toc474665618 \h </w:instrText>
+              <w:instrText xml:space="preserve"> PAGEREF _Toc475202217 \h </w:instrText>
             </w:r>
             <w:r>
               <w:rPr>
@@ -596,13 +591,13 @@
               <w:lang w:eastAsia="de-DE"/>
             </w:rPr>
           </w:pPr>
-          <w:hyperlink w:anchor="_Toc474665619" w:history="1">
+          <w:hyperlink w:anchor="_Toc475202218" w:history="1">
             <w:r>
               <w:rPr>
                 <w:rStyle w:val="Link"/>
                 <w:noProof/>
               </w:rPr>
-              <w:t>Kapitel 1 – Hello World</w:t>
+              <w:t>Kapitel 1 – Hello-World</w:t>
             </w:r>
             <w:r>
               <w:rPr>
@@ -623,7 +618,7 @@
                 <w:noProof/>
                 <w:webHidden/>
               </w:rPr>
-              <w:instrText xml:space="preserve"> PAGEREF _Toc474665619 \h </w:instrText>
+              <w:instrText xml:space="preserve"> PAGEREF _Toc475202218 \h </w:instrText>
             </w:r>
             <w:r>
               <w:rPr>
@@ -670,7 +665,7 @@
               <w:lang w:eastAsia="de-DE"/>
             </w:rPr>
           </w:pPr>
-          <w:hyperlink w:anchor="_Toc474665620" w:history="1">
+          <w:hyperlink w:anchor="_Toc475202219" w:history="1">
             <w:r>
               <w:rPr>
                 <w:rStyle w:val="Link"/>
@@ -697,7 +692,7 @@
                 <w:noProof/>
                 <w:webHidden/>
               </w:rPr>
-              <w:instrText xml:space="preserve"> PAGEREF _Toc474665620 \h </w:instrText>
+              <w:instrText xml:space="preserve"> PAGEREF _Toc475202219 \h </w:instrText>
             </w:r>
             <w:r>
               <w:rPr>
@@ -744,7 +739,7 @@
               <w:lang w:eastAsia="de-DE"/>
             </w:rPr>
           </w:pPr>
-          <w:hyperlink w:anchor="_Toc474665621" w:history="1">
+          <w:hyperlink w:anchor="_Toc475202220" w:history="1">
             <w:r>
               <w:rPr>
                 <w:rStyle w:val="Link"/>
@@ -771,7 +766,7 @@
                 <w:noProof/>
                 <w:webHidden/>
               </w:rPr>
-              <w:instrText xml:space="preserve"> PAGEREF _Toc474665621 \h </w:instrText>
+              <w:instrText xml:space="preserve"> PAGEREF _Toc475202220 \h </w:instrText>
             </w:r>
             <w:r>
               <w:rPr>
@@ -792,6 +787,156 @@
                 <w:webHidden/>
               </w:rPr>
               <w:t>6</w:t>
+            </w:r>
+            <w:r>
+              <w:rPr>
+                <w:noProof/>
+                <w:webHidden/>
+              </w:rPr>
+              <w:fldChar w:fldCharType="end"/>
+            </w:r>
+          </w:hyperlink>
+          <w:bookmarkStart w:id="0" w:name="_GoBack"/>
+          <w:bookmarkEnd w:id="0"/>
+        </w:p>
+        <w:p>
+          <w:pPr>
+            <w:pStyle w:val="Verzeichnis2"/>
+            <w:tabs>
+              <w:tab w:val="right" w:pos="9056"/>
+            </w:tabs>
+            <w:rPr>
+              <w:rFonts w:eastAsiaTheme="minorEastAsia"/>
+              <w:i w:val="0"/>
+              <w:iCs w:val="0"/>
+              <w:noProof/>
+              <w:sz w:val="24"/>
+              <w:szCs w:val="24"/>
+              <w:lang w:eastAsia="de-DE"/>
+            </w:rPr>
+          </w:pPr>
+          <w:hyperlink w:anchor="_Toc475202221" w:history="1">
+            <w:r>
+              <w:rPr>
+                <w:rStyle w:val="Link"/>
+                <w:noProof/>
+              </w:rPr>
+              <w:t>1-3 – Was kommt raus?</w:t>
+            </w:r>
+            <w:r>
+              <w:rPr>
+                <w:noProof/>
+                <w:webHidden/>
+              </w:rPr>
+              <w:tab/>
+            </w:r>
+            <w:r>
+              <w:rPr>
+                <w:noProof/>
+                <w:webHidden/>
+              </w:rPr>
+              <w:fldChar w:fldCharType="begin"/>
+            </w:r>
+            <w:r>
+              <w:rPr>
+                <w:noProof/>
+                <w:webHidden/>
+              </w:rPr>
+              <w:instrText xml:space="preserve"> PAGEREF _Toc475202221 \h </w:instrText>
+            </w:r>
+            <w:r>
+              <w:rPr>
+                <w:noProof/>
+                <w:webHidden/>
+              </w:rPr>
+            </w:r>
+            <w:r>
+              <w:rPr>
+                <w:noProof/>
+                <w:webHidden/>
+              </w:rPr>
+              <w:fldChar w:fldCharType="separate"/>
+            </w:r>
+            <w:r>
+              <w:rPr>
+                <w:noProof/>
+                <w:webHidden/>
+              </w:rPr>
+              <w:t>8</w:t>
+            </w:r>
+            <w:r>
+              <w:rPr>
+                <w:noProof/>
+                <w:webHidden/>
+              </w:rPr>
+              <w:fldChar w:fldCharType="end"/>
+            </w:r>
+          </w:hyperlink>
+        </w:p>
+        <w:p>
+          <w:pPr>
+            <w:pStyle w:val="Verzeichnis1"/>
+            <w:tabs>
+              <w:tab w:val="right" w:pos="9056"/>
+            </w:tabs>
+            <w:rPr>
+              <w:rFonts w:eastAsiaTheme="minorEastAsia"/>
+              <w:b w:val="0"/>
+              <w:bCs w:val="0"/>
+              <w:noProof/>
+              <w:sz w:val="24"/>
+              <w:szCs w:val="24"/>
+              <w:lang w:eastAsia="de-DE"/>
+            </w:rPr>
+          </w:pPr>
+          <w:hyperlink w:anchor="_Toc475202222" w:history="1">
+            <w:r>
+              <w:rPr>
+                <w:rStyle w:val="Link"/>
+                <w:noProof/>
+              </w:rPr>
+              <w:t>Kapitel 2 – Grundlagen für Hello-World</w:t>
+            </w:r>
+            <w:r>
+              <w:rPr>
+                <w:noProof/>
+                <w:webHidden/>
+              </w:rPr>
+              <w:tab/>
+            </w:r>
+            <w:r>
+              <w:rPr>
+                <w:noProof/>
+                <w:webHidden/>
+              </w:rPr>
+              <w:fldChar w:fldCharType="begin"/>
+            </w:r>
+            <w:r>
+              <w:rPr>
+                <w:noProof/>
+                <w:webHidden/>
+              </w:rPr>
+              <w:instrText xml:space="preserve"> PAGEREF _Toc475202222 \h </w:instrText>
+            </w:r>
+            <w:r>
+              <w:rPr>
+                <w:noProof/>
+                <w:webHidden/>
+              </w:rPr>
+            </w:r>
+            <w:r>
+              <w:rPr>
+                <w:noProof/>
+                <w:webHidden/>
+              </w:rPr>
+              <w:fldChar w:fldCharType="separate"/>
+            </w:r>
+            <w:r>
+              <w:rPr>
+                <w:noProof/>
+                <w:webHidden/>
+              </w:rPr>
+              <w:t>9</w:t>
             </w:r>
             <w:r>
               <w:rPr>
@@ -818,13 +963,13 @@
               <w:lang w:eastAsia="de-DE"/>
             </w:rPr>
           </w:pPr>
-          <w:hyperlink w:anchor="_Toc474665622" w:history="1">
+          <w:hyperlink w:anchor="_Toc475202223" w:history="1">
             <w:r>
               <w:rPr>
                 <w:rStyle w:val="Link"/>
                 <w:noProof/>
               </w:rPr>
-              <w:t>1-3 – Was kommt raus?</w:t>
+              <w:t>2-1 Aufbau einer Java-Datei</w:t>
             </w:r>
             <w:r>
               <w:rPr>
@@ -845,7 +990,7 @@
                 <w:noProof/>
                 <w:webHidden/>
               </w:rPr>
-              <w:instrText xml:space="preserve"> PAGEREF _Toc474665622 \h </w:instrText>
+              <w:instrText xml:space="preserve"> PAGEREF _Toc475202223 \h </w:instrText>
             </w:r>
             <w:r>
               <w:rPr>
@@ -865,7 +1010,7 @@
                 <w:noProof/>
                 <w:webHidden/>
               </w:rPr>
-              <w:t>8</w:t>
+              <w:t>9</w:t>
             </w:r>
             <w:r>
               <w:rPr>
@@ -892,13 +1037,13 @@
               <w:lang w:eastAsia="de-DE"/>
             </w:rPr>
           </w:pPr>
-          <w:hyperlink w:anchor="_Toc474665623" w:history="1">
+          <w:hyperlink w:anchor="_Toc475202224" w:history="1">
             <w:r>
               <w:rPr>
                 <w:rStyle w:val="Link"/>
                 <w:noProof/>
               </w:rPr>
-              <w:t>Kapitel 2 – Grundlagen für Hello World</w:t>
+              <w:t>Kapitel 3 – Variablen in Java</w:t>
             </w:r>
             <w:r>
               <w:rPr>
@@ -919,7 +1064,7 @@
                 <w:noProof/>
                 <w:webHidden/>
               </w:rPr>
-              <w:instrText xml:space="preserve"> PAGEREF _Toc474665623 \h </w:instrText>
+              <w:instrText xml:space="preserve"> PAGEREF _Toc475202224 \h </w:instrText>
             </w:r>
             <w:r>
               <w:rPr>
@@ -939,7 +1084,7 @@
                 <w:noProof/>
                 <w:webHidden/>
               </w:rPr>
-              <w:t>9</w:t>
+              <w:t>10</w:t>
             </w:r>
             <w:r>
               <w:rPr>
@@ -966,13 +1111,13 @@
               <w:lang w:eastAsia="de-DE"/>
             </w:rPr>
           </w:pPr>
-          <w:hyperlink w:anchor="_Toc474665624" w:history="1">
+          <w:hyperlink w:anchor="_Toc475202225" w:history="1">
             <w:r>
               <w:rPr>
                 <w:rStyle w:val="Link"/>
                 <w:noProof/>
               </w:rPr>
-              <w:t>2-1 Aufbau einer Java-Datei</w:t>
+              <w:t>3-1 Grundlagen</w:t>
             </w:r>
             <w:r>
               <w:rPr>
@@ -993,7 +1138,7 @@
                 <w:noProof/>
                 <w:webHidden/>
               </w:rPr>
-              <w:instrText xml:space="preserve"> PAGEREF _Toc474665624 \h </w:instrText>
+              <w:instrText xml:space="preserve"> PAGEREF _Toc475202225 \h </w:instrText>
             </w:r>
             <w:r>
               <w:rPr>
@@ -1013,7 +1158,229 @@
                 <w:noProof/>
                 <w:webHidden/>
               </w:rPr>
-              <w:t>9</w:t>
+              <w:t>10</w:t>
+            </w:r>
+            <w:r>
+              <w:rPr>
+                <w:noProof/>
+                <w:webHidden/>
+              </w:rPr>
+              <w:fldChar w:fldCharType="end"/>
+            </w:r>
+          </w:hyperlink>
+        </w:p>
+        <w:p>
+          <w:pPr>
+            <w:pStyle w:val="Verzeichnis2"/>
+            <w:tabs>
+              <w:tab w:val="right" w:pos="9056"/>
+            </w:tabs>
+            <w:rPr>
+              <w:rFonts w:eastAsiaTheme="minorEastAsia"/>
+              <w:i w:val="0"/>
+              <w:iCs w:val="0"/>
+              <w:noProof/>
+              <w:sz w:val="24"/>
+              <w:szCs w:val="24"/>
+              <w:lang w:eastAsia="de-DE"/>
+            </w:rPr>
+          </w:pPr>
+          <w:hyperlink w:anchor="_Toc475202226" w:history="1">
+            <w:r>
+              <w:rPr>
+                <w:rStyle w:val="Link"/>
+                <w:noProof/>
+              </w:rPr>
+              <w:t>3-2 Arbeiten mit Variablen</w:t>
+            </w:r>
+            <w:r>
+              <w:rPr>
+                <w:noProof/>
+                <w:webHidden/>
+              </w:rPr>
+              <w:tab/>
+            </w:r>
+            <w:r>
+              <w:rPr>
+                <w:noProof/>
+                <w:webHidden/>
+              </w:rPr>
+              <w:fldChar w:fldCharType="begin"/>
+            </w:r>
+            <w:r>
+              <w:rPr>
+                <w:noProof/>
+                <w:webHidden/>
+              </w:rPr>
+              <w:instrText xml:space="preserve"> PAGEREF _Toc475202226 \h </w:instrText>
+            </w:r>
+            <w:r>
+              <w:rPr>
+                <w:noProof/>
+                <w:webHidden/>
+              </w:rPr>
+            </w:r>
+            <w:r>
+              <w:rPr>
+                <w:noProof/>
+                <w:webHidden/>
+              </w:rPr>
+              <w:fldChar w:fldCharType="separate"/>
+            </w:r>
+            <w:r>
+              <w:rPr>
+                <w:noProof/>
+                <w:webHidden/>
+              </w:rPr>
+              <w:t>12</w:t>
+            </w:r>
+            <w:r>
+              <w:rPr>
+                <w:noProof/>
+                <w:webHidden/>
+              </w:rPr>
+              <w:fldChar w:fldCharType="end"/>
+            </w:r>
+          </w:hyperlink>
+        </w:p>
+        <w:p>
+          <w:pPr>
+            <w:pStyle w:val="Verzeichnis2"/>
+            <w:tabs>
+              <w:tab w:val="right" w:pos="9056"/>
+            </w:tabs>
+            <w:rPr>
+              <w:rFonts w:eastAsiaTheme="minorEastAsia"/>
+              <w:i w:val="0"/>
+              <w:iCs w:val="0"/>
+              <w:noProof/>
+              <w:sz w:val="24"/>
+              <w:szCs w:val="24"/>
+              <w:lang w:eastAsia="de-DE"/>
+            </w:rPr>
+          </w:pPr>
+          <w:hyperlink w:anchor="_Toc475202227" w:history="1">
+            <w:r>
+              <w:rPr>
+                <w:rStyle w:val="Link"/>
+                <w:noProof/>
+              </w:rPr>
+              <w:t>3-3 Sondertyp String</w:t>
+            </w:r>
+            <w:r>
+              <w:rPr>
+                <w:noProof/>
+                <w:webHidden/>
+              </w:rPr>
+              <w:tab/>
+            </w:r>
+            <w:r>
+              <w:rPr>
+                <w:noProof/>
+                <w:webHidden/>
+              </w:rPr>
+              <w:fldChar w:fldCharType="begin"/>
+            </w:r>
+            <w:r>
+              <w:rPr>
+                <w:noProof/>
+                <w:webHidden/>
+              </w:rPr>
+              <w:instrText xml:space="preserve"> PAGEREF _Toc475202227 \h </w:instrText>
+            </w:r>
+            <w:r>
+              <w:rPr>
+                <w:noProof/>
+                <w:webHidden/>
+              </w:rPr>
+            </w:r>
+            <w:r>
+              <w:rPr>
+                <w:noProof/>
+                <w:webHidden/>
+              </w:rPr>
+              <w:fldChar w:fldCharType="separate"/>
+            </w:r>
+            <w:r>
+              <w:rPr>
+                <w:noProof/>
+                <w:webHidden/>
+              </w:rPr>
+              <w:t>13</w:t>
+            </w:r>
+            <w:r>
+              <w:rPr>
+                <w:noProof/>
+                <w:webHidden/>
+              </w:rPr>
+              <w:fldChar w:fldCharType="end"/>
+            </w:r>
+          </w:hyperlink>
+        </w:p>
+        <w:p>
+          <w:pPr>
+            <w:pStyle w:val="Verzeichnis2"/>
+            <w:tabs>
+              <w:tab w:val="right" w:pos="9056"/>
+            </w:tabs>
+            <w:rPr>
+              <w:rFonts w:eastAsiaTheme="minorEastAsia"/>
+              <w:i w:val="0"/>
+              <w:iCs w:val="0"/>
+              <w:noProof/>
+              <w:sz w:val="24"/>
+              <w:szCs w:val="24"/>
+              <w:lang w:eastAsia="de-DE"/>
+            </w:rPr>
+          </w:pPr>
+          <w:hyperlink w:anchor="_Toc475202228" w:history="1">
+            <w:r>
+              <w:rPr>
+                <w:rStyle w:val="Link"/>
+                <w:noProof/>
+              </w:rPr>
+              <w:t>3-4 Verwendung von Variablen</w:t>
+            </w:r>
+            <w:r>
+              <w:rPr>
+                <w:noProof/>
+                <w:webHidden/>
+              </w:rPr>
+              <w:tab/>
+            </w:r>
+            <w:r>
+              <w:rPr>
+                <w:noProof/>
+                <w:webHidden/>
+              </w:rPr>
+              <w:fldChar w:fldCharType="begin"/>
+            </w:r>
+            <w:r>
+              <w:rPr>
+                <w:noProof/>
+                <w:webHidden/>
+              </w:rPr>
+              <w:instrText xml:space="preserve"> PAGEREF _Toc475202228 \h </w:instrText>
+            </w:r>
+            <w:r>
+              <w:rPr>
+                <w:noProof/>
+                <w:webHidden/>
+              </w:rPr>
+            </w:r>
+            <w:r>
+              <w:rPr>
+                <w:noProof/>
+                <w:webHidden/>
+              </w:rPr>
+              <w:fldChar w:fldCharType="separate"/>
+            </w:r>
+            <w:r>
+              <w:rPr>
+                <w:noProof/>
+                <w:webHidden/>
+              </w:rPr>
+              <w:t>13</w:t>
             </w:r>
             <w:r>
               <w:rPr>
@@ -1064,7 +1431,7 @@
       <w:pPr>
         <w:pStyle w:val="berschrift1"/>
       </w:pPr>
-      <w:bookmarkStart w:id="1" w:name="_Toc474665612"/>
+      <w:bookmarkStart w:id="1" w:name="_Toc475202211"/>
       <w:r>
         <w:lastRenderedPageBreak/>
         <w:t>Änderungen</w:t>
@@ -1162,6 +1529,39 @@
           </w:p>
         </w:tc>
       </w:tr>
+      <w:tr>
+        <w:tc>
+          <w:tcPr>
+            <w:tcW w:w="1559" w:type="dxa"/>
+          </w:tcPr>
+          <w:p>
+            <w:r>
+              <w:t>18.02.2017</w:t>
+            </w:r>
+          </w:p>
+        </w:tc>
+        <w:tc>
+          <w:tcPr>
+            <w:tcW w:w="7497" w:type="dxa"/>
+          </w:tcPr>
+          <w:p>
+            <w:r>
+              <w:t>-</w:t>
+            </w:r>
+            <w:r>
+              <w:t xml:space="preserve"> </w:t>
+            </w:r>
+            <w:r>
+              <w:t>Kapitel 0 erweitert</w:t>
+            </w:r>
+          </w:p>
+          <w:p>
+            <w:r>
+              <w:t>- Kapitel 3 erstellt</w:t>
+            </w:r>
+          </w:p>
+        </w:tc>
+      </w:tr>
     </w:tbl>
     <w:p/>
     <w:p>
@@ -1173,7 +1573,7 @@
       <w:pPr>
         <w:pStyle w:val="berschrift1"/>
       </w:pPr>
-      <w:bookmarkStart w:id="2" w:name="_Toc474665613"/>
+      <w:bookmarkStart w:id="2" w:name="_Toc475202212"/>
       <w:r>
         <w:t xml:space="preserve">Kapitel 0 – </w:t>
       </w:r>
@@ -1187,7 +1587,7 @@
       <w:pPr>
         <w:pStyle w:val="berschrift2"/>
       </w:pPr>
-      <w:bookmarkStart w:id="3" w:name="_Toc474665614"/>
+      <w:bookmarkStart w:id="3" w:name="_Toc475202213"/>
       <w:r>
         <w:t>0 – Einleitung</w:t>
       </w:r>
@@ -1233,7 +1633,7 @@
       <w:pPr>
         <w:pStyle w:val="berschrift2"/>
       </w:pPr>
-      <w:bookmarkStart w:id="4" w:name="_Toc474665615"/>
+      <w:bookmarkStart w:id="4" w:name="_Toc475202214"/>
       <w:r>
         <w:t>1 – Anmerkungen zu Java</w:t>
       </w:r>
@@ -1246,14 +1646,13 @@
           <w:rStyle w:val="Intensivhervorheb"/>
         </w:rPr>
       </w:pPr>
-      <w:bookmarkStart w:id="5" w:name="_Toc474665616"/>
+      <w:bookmarkStart w:id="5" w:name="_Toc475202215"/>
       <w:r>
         <w:rPr>
           <w:rStyle w:val="Intensivhervorheb"/>
         </w:rPr>
         <w:t xml:space="preserve">1-1 </w:t>
       </w:r>
-      <w:commentRangeStart w:id="6"/>
       <w:r>
         <w:rPr>
           <w:rStyle w:val="Intensivhervorheb"/>
@@ -1266,20 +1665,41 @@
         </w:rPr>
         <w:t>Informationen</w:t>
       </w:r>
-      <w:commentRangeEnd w:id="6"/>
-      <w:r>
-        <w:rPr>
-          <w:rStyle w:val="Kommentarzeichen"/>
-          <w:rFonts w:asciiTheme="minorHAnsi" w:eastAsiaTheme="minorHAnsi" w:hAnsiTheme="minorHAnsi" w:cstheme="minorBidi"/>
-          <w:color w:val="auto"/>
-        </w:rPr>
-        <w:commentReference w:id="6"/>
-      </w:r>
       <w:bookmarkEnd w:id="5"/>
     </w:p>
     <w:p>
       <w:r>
-        <w:t xml:space="preserve">Java hat das Ziel eine betriebssystemunabhängige Sprache zu sein und den gleichen Code auf jedem Gerät auszuführen, welches die Java Virtual </w:t>
+        <w:t xml:space="preserve">Zuerst ist wichtig zu wissen, dass Java eine objektorientierte Programmiersprache ist, d.h. </w:t>
+      </w:r>
+      <w:r>
+        <w:t>alles in Java ist ein Objekt. Was kannst du dir unter einem Objekt vorstellen?</w:t>
+      </w:r>
+    </w:p>
+    <w:p>
+      <w:r>
+        <w:t>Das Konzept eines Objekts kannst du dir wie in der realen Welt vorstellen, also etwa ein Stuhl, ein Auto usw.</w:t>
+      </w:r>
+    </w:p>
+    <w:p>
+      <w:r>
+        <w:t>Welche Objekte es gibt, wird in so genannten Klassen definiert. Eine Klasse wäre dann z.B. das Auto und ein Objekt (oder Instanz der Klasse) wäre dann z.B. Martins Auto.</w:t>
+      </w:r>
+    </w:p>
+    <w:p/>
+    <w:p>
+      <w:r>
+        <w:t xml:space="preserve">Zusätzlich </w:t>
+      </w:r>
+      <w:r>
+        <w:t xml:space="preserve">Java hat das Ziel eine betriebssystemunabhängige Sprache zu sein und den gleichen Code auf jedem Gerät auszuführen, welches </w:t>
+      </w:r>
+      <w:proofErr w:type="gramStart"/>
+      <w:r>
+        <w:t>die Java</w:t>
+      </w:r>
+      <w:proofErr w:type="gramEnd"/>
+      <w:r>
+        <w:t xml:space="preserve"> Virtual </w:t>
       </w:r>
       <w:proofErr w:type="spellStart"/>
       <w:r>
@@ -1332,11 +1752,11 @@
       <w:pPr>
         <w:pStyle w:val="berschrift3"/>
       </w:pPr>
-      <w:bookmarkStart w:id="7" w:name="_Toc474665617"/>
+      <w:bookmarkStart w:id="6" w:name="_Toc475202216"/>
       <w:r>
         <w:t>1-2 Vom Quellcode zum ausführbaren Programm</w:t>
       </w:r>
-      <w:bookmarkEnd w:id="7"/>
+      <w:bookmarkEnd w:id="6"/>
     </w:p>
     <w:p>
       <w:r>
@@ -1454,7 +1874,7 @@
             <wp:cNvGraphicFramePr/>
             <a:graphic xmlns:a="http://schemas.openxmlformats.org/drawingml/2006/main">
               <a:graphicData uri="http://schemas.openxmlformats.org/drawingml/2006/diagram">
-                <dgm:relIds xmlns:dgm="http://schemas.openxmlformats.org/drawingml/2006/diagram" xmlns:r="http://schemas.openxmlformats.org/officeDocument/2006/relationships" r:dm="rId8" r:lo="rId9" r:qs="rId10" r:cs="rId11"/>
+                <dgm:relIds xmlns:dgm="http://schemas.openxmlformats.org/drawingml/2006/diagram" xmlns:r="http://schemas.openxmlformats.org/officeDocument/2006/relationships" r:dm="rId6" r:lo="rId7" r:qs="rId8" r:cs="rId9"/>
               </a:graphicData>
             </a:graphic>
           </wp:inline>
@@ -1466,14 +1886,14 @@
       <w:pPr>
         <w:pStyle w:val="berschrift2"/>
       </w:pPr>
-      <w:bookmarkStart w:id="8" w:name="_Toc474665618"/>
+      <w:bookmarkStart w:id="7" w:name="_Toc475202217"/>
       <w:r>
         <w:t>2</w:t>
       </w:r>
       <w:r>
         <w:t xml:space="preserve"> – Download</w:t>
       </w:r>
-      <w:bookmarkEnd w:id="8"/>
+      <w:bookmarkEnd w:id="7"/>
     </w:p>
     <w:p>
       <w:r>
@@ -1551,7 +1971,7 @@
             <w:tcW w:w="3019" w:type="dxa"/>
           </w:tcPr>
           <w:p>
-            <w:hyperlink r:id="rId13" w:history="1">
+            <w:hyperlink r:id="rId11" w:history="1">
               <w:r>
                 <w:rPr>
                   <w:rStyle w:val="Link"/>
@@ -1595,7 +2015,7 @@
             <w:tcW w:w="3019" w:type="dxa"/>
           </w:tcPr>
           <w:p>
-            <w:hyperlink r:id="rId14" w:history="1">
+            <w:hyperlink r:id="rId12" w:history="1">
               <w:proofErr w:type="spellStart"/>
               <w:r>
                 <w:rPr>
@@ -1696,7 +2116,7 @@
       <w:pPr>
         <w:pStyle w:val="berschrift1"/>
       </w:pPr>
-      <w:bookmarkStart w:id="9" w:name="_Toc474665619"/>
+      <w:bookmarkStart w:id="8" w:name="_Toc475202218"/>
       <w:r>
         <w:t xml:space="preserve">Kapitel 1 – </w:t>
       </w:r>
@@ -1706,9 +2126,12 @@
       </w:r>
       <w:proofErr w:type="spellEnd"/>
       <w:r>
-        <w:t xml:space="preserve"> World</w:t>
-      </w:r>
-      <w:bookmarkEnd w:id="9"/>
+        <w:t>-</w:t>
+      </w:r>
+      <w:r>
+        <w:t>World</w:t>
+      </w:r>
+      <w:bookmarkEnd w:id="8"/>
     </w:p>
     <w:p/>
     <w:p>
@@ -1732,7 +2155,7 @@
       <w:pPr>
         <w:pStyle w:val="berschrift2"/>
       </w:pPr>
-      <w:bookmarkStart w:id="10" w:name="_Toc474665620"/>
+      <w:bookmarkStart w:id="9" w:name="_Toc475202219"/>
       <w:r>
         <w:t>1</w:t>
       </w:r>
@@ -1742,7 +2165,7 @@
       <w:r>
         <w:t xml:space="preserve"> – Ein neues Projekt kommt</w:t>
       </w:r>
-      <w:bookmarkEnd w:id="10"/>
+      <w:bookmarkEnd w:id="9"/>
     </w:p>
     <w:p>
       <w:r>
@@ -1797,7 +2220,7 @@
                     <pic:cNvPicPr/>
                   </pic:nvPicPr>
                   <pic:blipFill rotWithShape="1">
-                    <a:blip r:embed="rId15">
+                    <a:blip r:embed="rId13">
                       <a:extLst>
                         <a:ext uri="{28A0092B-C50C-407E-A947-70E740481C1C}">
                           <a14:useLocalDpi xmlns:a14="http://schemas.microsoft.com/office/drawing/2010/main" val="0"/>
@@ -1860,7 +2283,7 @@
                     <pic:cNvPicPr/>
                   </pic:nvPicPr>
                   <pic:blipFill>
-                    <a:blip r:embed="rId16">
+                    <a:blip r:embed="rId14">
                       <a:extLst>
                         <a:ext uri="{28A0092B-C50C-407E-A947-70E740481C1C}">
                           <a14:useLocalDpi xmlns:a14="http://schemas.microsoft.com/office/drawing/2010/main" val="0"/>
@@ -1901,9 +2324,9 @@
           <w:lang w:eastAsia="de-DE"/>
         </w:rPr>
         <w:drawing>
-          <wp:inline distT="0" distB="0" distL="0" distR="0" wp14:anchorId="6743C0C3" wp14:editId="0C94C99B">
-            <wp:extent cx="4668520" cy="1433084"/>
-            <wp:effectExtent l="0" t="0" r="5080" b="0"/>
+          <wp:inline distT="0" distB="0" distL="0" distR="0" wp14:anchorId="6743C0C3" wp14:editId="2277FC74">
+            <wp:extent cx="4666814" cy="1371600"/>
+            <wp:effectExtent l="0" t="0" r="6985" b="0"/>
             <wp:docPr id="3" name="Bild 3"/>
             <wp:cNvGraphicFramePr>
               <a:graphicFrameLocks xmlns:a="http://schemas.openxmlformats.org/drawingml/2006/main" noChangeAspect="1"/>
@@ -1916,20 +2339,20 @@
                     <pic:cNvPicPr/>
                   </pic:nvPicPr>
                   <pic:blipFill rotWithShape="1">
-                    <a:blip r:embed="rId17">
+                    <a:blip r:embed="rId15">
                       <a:extLst>
                         <a:ext uri="{28A0092B-C50C-407E-A947-70E740481C1C}">
                           <a14:useLocalDpi xmlns:a14="http://schemas.microsoft.com/office/drawing/2010/main" val="0"/>
                         </a:ext>
                       </a:extLst>
                     </a:blip>
-                    <a:srcRect t="3551" r="1969"/>
+                    <a:srcRect t="3552" r="1969" b="4104"/>
                     <a:stretch/>
                   </pic:blipFill>
                   <pic:spPr bwMode="auto">
                     <a:xfrm>
                       <a:off x="0" y="0"/>
-                      <a:ext cx="4668716" cy="1433144"/>
+                      <a:ext cx="4668716" cy="1372159"/>
                     </a:xfrm>
                     <a:prstGeom prst="rect">
                       <a:avLst/>
@@ -1958,14 +2381,14 @@
       <w:pPr>
         <w:pStyle w:val="berschrift2"/>
       </w:pPr>
-      <w:bookmarkStart w:id="11" w:name="_Toc474665621"/>
+      <w:bookmarkStart w:id="10" w:name="_Toc475202220"/>
       <w:r>
         <w:t>1-</w:t>
       </w:r>
       <w:r>
         <w:t>2 – Das Projekt läuft</w:t>
       </w:r>
-      <w:bookmarkEnd w:id="11"/>
+      <w:bookmarkEnd w:id="10"/>
     </w:p>
     <w:p/>
     <w:p>
@@ -2004,7 +2427,7 @@
                     <pic:cNvPicPr/>
                   </pic:nvPicPr>
                   <pic:blipFill rotWithShape="1">
-                    <a:blip r:embed="rId18">
+                    <a:blip r:embed="rId16">
                       <a:extLst>
                         <a:ext uri="{28A0092B-C50C-407E-A947-70E740481C1C}">
                           <a14:useLocalDpi xmlns:a14="http://schemas.microsoft.com/office/drawing/2010/main" val="0"/>
@@ -2067,7 +2490,7 @@
                     <pic:cNvPicPr/>
                   </pic:nvPicPr>
                   <pic:blipFill rotWithShape="1">
-                    <a:blip r:embed="rId19">
+                    <a:blip r:embed="rId17">
                       <a:extLst>
                         <a:ext uri="{28A0092B-C50C-407E-A947-70E740481C1C}">
                           <a14:useLocalDpi xmlns:a14="http://schemas.microsoft.com/office/drawing/2010/main" val="0"/>
@@ -2130,7 +2553,7 @@
                     <pic:cNvPicPr/>
                   </pic:nvPicPr>
                   <pic:blipFill rotWithShape="1">
-                    <a:blip r:embed="rId20">
+                    <a:blip r:embed="rId18">
                       <a:extLst>
                         <a:ext uri="{28A0092B-C50C-407E-A947-70E740481C1C}">
                           <a14:useLocalDpi xmlns:a14="http://schemas.microsoft.com/office/drawing/2010/main" val="0"/>
@@ -2193,7 +2616,7 @@
                     <pic:cNvPicPr/>
                   </pic:nvPicPr>
                   <pic:blipFill>
-                    <a:blip r:embed="rId21">
+                    <a:blip r:embed="rId19">
                       <a:extLst>
                         <a:ext uri="{28A0092B-C50C-407E-A947-70E740481C1C}">
                           <a14:useLocalDpi xmlns:a14="http://schemas.microsoft.com/office/drawing/2010/main" val="0"/>
@@ -2225,14 +2648,14 @@
       <w:pPr>
         <w:pStyle w:val="berschrift2"/>
       </w:pPr>
-      <w:bookmarkStart w:id="12" w:name="_Toc474665622"/>
+      <w:bookmarkStart w:id="11" w:name="_Toc475202221"/>
       <w:r>
         <w:t>1-</w:t>
       </w:r>
       <w:r>
         <w:t>3 – Was kommt raus?</w:t>
       </w:r>
-      <w:bookmarkEnd w:id="12"/>
+      <w:bookmarkEnd w:id="11"/>
     </w:p>
     <w:p/>
     <w:p>
@@ -2280,7 +2703,7 @@
                     <pic:cNvPicPr/>
                   </pic:nvPicPr>
                   <pic:blipFill>
-                    <a:blip r:embed="rId22">
+                    <a:blip r:embed="rId20">
                       <a:extLst>
                         <a:ext uri="{28A0092B-C50C-407E-A947-70E740481C1C}">
                           <a14:useLocalDpi xmlns:a14="http://schemas.microsoft.com/office/drawing/2010/main" val="0"/>
@@ -2344,7 +2767,7 @@
                     <pic:cNvPicPr/>
                   </pic:nvPicPr>
                   <pic:blipFill>
-                    <a:blip r:embed="rId23">
+                    <a:blip r:embed="rId21">
                       <a:extLst>
                         <a:ext uri="{28A0092B-C50C-407E-A947-70E740481C1C}">
                           <a14:useLocalDpi xmlns:a14="http://schemas.microsoft.com/office/drawing/2010/main" val="0"/>
@@ -2401,7 +2824,7 @@
       <w:pPr>
         <w:pStyle w:val="berschrift1"/>
       </w:pPr>
-      <w:bookmarkStart w:id="13" w:name="_Toc474665623"/>
+      <w:bookmarkStart w:id="12" w:name="_Toc475202222"/>
       <w:r>
         <w:t xml:space="preserve">Kapitel 2 – Grundlagen für </w:t>
       </w:r>
@@ -2411,19 +2834,22 @@
       </w:r>
       <w:proofErr w:type="spellEnd"/>
       <w:r>
-        <w:t xml:space="preserve"> World</w:t>
-      </w:r>
-      <w:bookmarkEnd w:id="13"/>
+        <w:t>-</w:t>
+      </w:r>
+      <w:r>
+        <w:t>World</w:t>
+      </w:r>
+      <w:bookmarkEnd w:id="12"/>
     </w:p>
     <w:p>
       <w:pPr>
         <w:pStyle w:val="berschrift2"/>
       </w:pPr>
-      <w:bookmarkStart w:id="14" w:name="_Toc474665624"/>
+      <w:bookmarkStart w:id="13" w:name="_Toc475202223"/>
       <w:r>
         <w:t>2-1 Aufbau einer Java-Datei</w:t>
       </w:r>
-      <w:bookmarkEnd w:id="14"/>
+      <w:bookmarkEnd w:id="13"/>
     </w:p>
     <w:p/>
     <w:p>
@@ -2462,7 +2888,7 @@
                     <pic:cNvPicPr/>
                   </pic:nvPicPr>
                   <pic:blipFill>
-                    <a:blip r:embed="rId21">
+                    <a:blip r:embed="rId19">
                       <a:extLst>
                         <a:ext uri="{28A0092B-C50C-407E-A947-70E740481C1C}">
                           <a14:useLocalDpi xmlns:a14="http://schemas.microsoft.com/office/drawing/2010/main" val="0"/>
@@ -2521,7 +2947,7 @@
                     <pic:cNvPicPr/>
                   </pic:nvPicPr>
                   <pic:blipFill rotWithShape="1">
-                    <a:blip r:embed="rId21">
+                    <a:blip r:embed="rId19">
                       <a:extLst>
                         <a:ext uri="{28A0092B-C50C-407E-A947-70E740481C1C}">
                           <a14:useLocalDpi xmlns:a14="http://schemas.microsoft.com/office/drawing/2010/main" val="0"/>
@@ -2599,7 +3025,7 @@
       <w:pPr>
         <w:ind w:firstLine="708"/>
       </w:pPr>
-      <w:commentRangeStart w:id="15"/>
+      <w:commentRangeStart w:id="14"/>
       <w:proofErr w:type="gramStart"/>
       <w:r>
         <w:t>com.nikolaswerner</w:t>
@@ -2608,12 +3034,12 @@
       <w:r>
         <w:t>.javatutorial.kapitel1</w:t>
       </w:r>
-      <w:commentRangeEnd w:id="15"/>
+      <w:commentRangeEnd w:id="14"/>
       <w:r>
         <w:rPr>
           <w:rStyle w:val="Kommentarzeichen"/>
         </w:rPr>
-        <w:commentReference w:id="15"/>
+        <w:commentReference w:id="14"/>
       </w:r>
     </w:p>
     <w:p/>
@@ -2666,7 +3092,7 @@
                     <pic:cNvPicPr/>
                   </pic:nvPicPr>
                   <pic:blipFill rotWithShape="1">
-                    <a:blip r:embed="rId21">
+                    <a:blip r:embed="rId19">
                       <a:extLst>
                         <a:ext uri="{28A0092B-C50C-407E-A947-70E740481C1C}">
                           <a14:useLocalDpi xmlns:a14="http://schemas.microsoft.com/office/drawing/2010/main" val="0"/>
@@ -2733,18 +3159,18 @@
       <w:r>
         <w:tab/>
       </w:r>
-      <w:commentRangeStart w:id="16"/>
+      <w:commentRangeStart w:id="15"/>
       <w:proofErr w:type="gramStart"/>
       <w:r>
         <w:t>javatutorial.kapitel1.HelloWorldApp</w:t>
       </w:r>
-      <w:commentRangeEnd w:id="16"/>
+      <w:commentRangeEnd w:id="15"/>
       <w:proofErr w:type="gramEnd"/>
       <w:r>
         <w:rPr>
           <w:rStyle w:val="Kommentarzeichen"/>
         </w:rPr>
-        <w:commentReference w:id="16"/>
+        <w:commentReference w:id="15"/>
       </w:r>
     </w:p>
     <w:p/>
@@ -2770,7 +3196,7 @@
                     <pic:cNvPicPr/>
                   </pic:nvPicPr>
                   <pic:blipFill rotWithShape="1">
-                    <a:blip r:embed="rId21">
+                    <a:blip r:embed="rId19">
                       <a:extLst>
                         <a:ext uri="{28A0092B-C50C-407E-A947-70E740481C1C}">
                           <a14:useLocalDpi xmlns:a14="http://schemas.microsoft.com/office/drawing/2010/main" val="0"/>
@@ -2854,6 +3280,9 @@
             <w:tcW w:w="2552" w:type="dxa"/>
           </w:tcPr>
           <w:p>
+            <w:pPr>
+              <w:jc w:val="center"/>
+            </w:pPr>
             <w:r>
               <w:t>Wort</w:t>
             </w:r>
@@ -2864,6 +3293,9 @@
             <w:tcW w:w="6504" w:type="dxa"/>
           </w:tcPr>
           <w:p>
+            <w:pPr>
+              <w:jc w:val="center"/>
+            </w:pPr>
             <w:r>
               <w:t>Bedeutung</w:t>
             </w:r>
@@ -3001,6 +3433,1243 @@
       </w:tr>
     </w:tbl>
     <w:p/>
+    <w:p>
+      <w:r>
+        <w:t>Mit diesem Wissen haben wir nun unser erstes Java Programm geschrieben welches komplett lauffähig ist. Im nächsten Kapitel wollen wir dieses Programm nu</w:t>
+      </w:r>
+      <w:r>
+        <w:t>n variable machen, damit wir nicht immer den gleichen Text auf dem Bildschirm sehen.</w:t>
+      </w:r>
+    </w:p>
+    <w:p>
+      <w:pPr>
+        <w:pStyle w:val="berschrift1"/>
+      </w:pPr>
+      <w:bookmarkStart w:id="16" w:name="_Toc475202224"/>
+      <w:r>
+        <w:t xml:space="preserve">Kapitel 3 – </w:t>
+      </w:r>
+      <w:r>
+        <w:t>Variablen in Java</w:t>
+      </w:r>
+      <w:bookmarkEnd w:id="16"/>
+    </w:p>
+    <w:p>
+      <w:r>
+        <w:t>Wie bereits im nullten Kapitel geschrieben ist alles in Java ein Objekt, welches auf einer Klasse basiert.</w:t>
+      </w:r>
+    </w:p>
+    <w:p>
+      <w:r>
+        <w:t xml:space="preserve">Bisher haben wir nicht sehr viele Klassen oder bereits definierte Objekte kennengelernt und mit noch keinem </w:t>
+      </w:r>
+      <w:proofErr w:type="spellStart"/>
+      <w:r>
+        <w:t>gearbeitetet</w:t>
+      </w:r>
+      <w:proofErr w:type="spellEnd"/>
+      <w:r>
+        <w:t>, das wollen wir in diesem Kapitel nun ändern</w:t>
+      </w:r>
+    </w:p>
+    <w:p/>
+    <w:p>
+      <w:pPr>
+        <w:pStyle w:val="berschrift2"/>
+      </w:pPr>
+      <w:bookmarkStart w:id="17" w:name="_Toc475202225"/>
+      <w:r>
+        <w:t>3</w:t>
+      </w:r>
+      <w:r>
+        <w:t xml:space="preserve">-1 </w:t>
+      </w:r>
+      <w:r>
+        <w:t>Grundlagen</w:t>
+      </w:r>
+      <w:bookmarkEnd w:id="17"/>
+    </w:p>
+    <w:p>
+      <w:r>
+        <w:t>Eine Variable in Java stellt die Möglichkeit dar, Daten eines bestimmten Typs zu speichern und immer wieder darauf zuzugreifen, egal ob wir den Inhalt auslesen wollen oder schreiben wollen.</w:t>
+      </w:r>
+    </w:p>
+    <w:p>
+      <w:r>
+        <w:t>Zuerst beschäftigen wir uns mit einer lokalen Variablen, damit wir unseren Text aus dem Programm einfacher anpassen oder erweitern können.</w:t>
+      </w:r>
+    </w:p>
+    <w:p/>
+    <w:p>
+      <w:r>
+        <w:t>Wir fangen damit an, dass wir die Nachricht die das Programm ausgibt, auslagern in eine eigene Variable:</w:t>
+      </w:r>
+    </w:p>
+    <w:p>
+      <w:r>
+        <w:rPr>
+          <w:noProof/>
+          <w:lang w:eastAsia="de-DE"/>
+        </w:rPr>
+        <w:drawing>
+          <wp:inline distT="0" distB="0" distL="0" distR="0" wp14:anchorId="5C1B6884" wp14:editId="7A996CC9">
+            <wp:extent cx="3588384" cy="881771"/>
+            <wp:effectExtent l="0" t="0" r="0" b="7620"/>
+            <wp:docPr id="11" name="Bild 11" descr="Bilder/Bildschirmfoto%202017-02-18%20um%2015.58.59.png"/>
+            <wp:cNvGraphicFramePr>
+              <a:graphicFrameLocks xmlns:a="http://schemas.openxmlformats.org/drawingml/2006/main" noChangeAspect="1"/>
+            </wp:cNvGraphicFramePr>
+            <a:graphic xmlns:a="http://schemas.openxmlformats.org/drawingml/2006/main">
+              <a:graphicData uri="http://schemas.openxmlformats.org/drawingml/2006/picture">
+                <pic:pic xmlns:pic="http://schemas.openxmlformats.org/drawingml/2006/picture">
+                  <pic:nvPicPr>
+                    <pic:cNvPr id="0" name="Picture 2" descr="Bilder/Bildschirmfoto%202017-02-18%20um%2015.58.59.png"/>
+                    <pic:cNvPicPr>
+                      <a:picLocks noChangeAspect="1" noChangeArrowheads="1"/>
+                    </pic:cNvPicPr>
+                  </pic:nvPicPr>
+                  <pic:blipFill rotWithShape="1">
+                    <a:blip r:embed="rId24">
+                      <a:extLst>
+                        <a:ext uri="{28A0092B-C50C-407E-A947-70E740481C1C}">
+                          <a14:useLocalDpi xmlns:a14="http://schemas.microsoft.com/office/drawing/2010/main" val="0"/>
+                        </a:ext>
+                      </a:extLst>
+                    </a:blip>
+                    <a:srcRect b="5280"/>
+                    <a:stretch/>
+                  </pic:blipFill>
+                  <pic:spPr bwMode="auto">
+                    <a:xfrm>
+                      <a:off x="0" y="0"/>
+                      <a:ext cx="3611073" cy="887346"/>
+                    </a:xfrm>
+                    <a:prstGeom prst="rect">
+                      <a:avLst/>
+                    </a:prstGeom>
+                    <a:noFill/>
+                    <a:ln>
+                      <a:noFill/>
+                    </a:ln>
+                    <a:extLst>
+                      <a:ext uri="{53640926-AAD7-44D8-BBD7-CCE9431645EC}">
+                        <a14:shadowObscured xmlns:a14="http://schemas.microsoft.com/office/drawing/2010/main"/>
+                      </a:ext>
+                    </a:extLst>
+                  </pic:spPr>
+                </pic:pic>
+              </a:graphicData>
+            </a:graphic>
+          </wp:inline>
+        </w:drawing>
+      </w:r>
+    </w:p>
+    <w:p/>
+    <w:p>
+      <w:r>
+        <w:t>Wir haben nicht sehr viel im Code geändert, aber die Änderung zeigt uns dennoch sehr viel.</w:t>
+      </w:r>
+    </w:p>
+    <w:p/>
+    <w:p>
+      <w:r>
+        <w:t>Eine Variable in Java wird immer nach dem folgenden Muster definiert:</w:t>
+      </w:r>
+    </w:p>
+    <w:p>
+      <w:commentRangeStart w:id="18"/>
+      <w:r>
+        <w:t>(Klasse) {</w:t>
+      </w:r>
+      <w:proofErr w:type="spellStart"/>
+      <w:r>
+        <w:t>variablenName</w:t>
+      </w:r>
+      <w:proofErr w:type="spellEnd"/>
+      <w:r>
+        <w:t>} = [Inhalt]</w:t>
+      </w:r>
+      <w:commentRangeEnd w:id="18"/>
+      <w:r>
+        <w:rPr>
+          <w:rStyle w:val="Kommentarzeichen"/>
+        </w:rPr>
+        <w:commentReference w:id="18"/>
+      </w:r>
+    </w:p>
+    <w:p/>
+    <w:p>
+      <w:r>
+        <w:t>Was bedeutet dies konkret für unsere Code-Zeile?</w:t>
+      </w:r>
+    </w:p>
+    <w:p>
+      <w:r>
+        <w:t>Wir definieren eine Varia</w:t>
+      </w:r>
+      <w:r>
+        <w:t xml:space="preserve">ble vom Typ (Der Klasse) String, dies ist eine allgemeine unlimitierte </w:t>
+      </w:r>
+      <w:proofErr w:type="spellStart"/>
+      <w:r>
+        <w:t>Ziechenkette</w:t>
+      </w:r>
+      <w:proofErr w:type="spellEnd"/>
+      <w:r>
+        <w:t>, mit dem Namen „</w:t>
+      </w:r>
+      <w:proofErr w:type="spellStart"/>
+      <w:r>
+        <w:t>helloWorld</w:t>
+      </w:r>
+      <w:proofErr w:type="spellEnd"/>
+      <w:r>
+        <w:t>“, der Inhalt wird auf „</w:t>
+      </w:r>
+      <w:proofErr w:type="spellStart"/>
+      <w:r>
+        <w:t>Hello</w:t>
+      </w:r>
+      <w:proofErr w:type="spellEnd"/>
+      <w:r>
+        <w:t xml:space="preserve"> World“ gesetzt.</w:t>
+      </w:r>
+    </w:p>
+    <w:p>
+      <w:r>
+        <w:t>Danach geben wir die Variable einfach in die Ausgabefunktion, nun lassen wir dafür das Programm wieder laufen und sehen, dass die Ausgabe 1:1 die ist, die wir auch vorher hatten.</w:t>
+      </w:r>
+    </w:p>
+    <w:p/>
+    <w:p>
+      <w:r>
+        <w:t>Folgende Typen sind die primitivsten Datentypen:</w:t>
+      </w:r>
+    </w:p>
+    <w:tbl>
+      <w:tblPr>
+        <w:tblStyle w:val="Tabellenraster"/>
+        <w:tblW w:w="0" w:type="auto"/>
+        <w:tblLook w:val="04A0" w:firstRow="1" w:lastRow="0" w:firstColumn="1" w:lastColumn="0" w:noHBand="0" w:noVBand="1"/>
+      </w:tblPr>
+      <w:tblGrid>
+        <w:gridCol w:w="1314"/>
+        <w:gridCol w:w="4918"/>
+        <w:gridCol w:w="2824"/>
+      </w:tblGrid>
+      <w:tr>
+        <w:tc>
+          <w:tcPr>
+            <w:tcW w:w="1314" w:type="dxa"/>
+          </w:tcPr>
+          <w:p>
+            <w:pPr>
+              <w:jc w:val="center"/>
+            </w:pPr>
+            <w:r>
+              <w:t>Typ</w:t>
+            </w:r>
+          </w:p>
+        </w:tc>
+        <w:tc>
+          <w:tcPr>
+            <w:tcW w:w="4918" w:type="dxa"/>
+          </w:tcPr>
+          <w:p>
+            <w:pPr>
+              <w:jc w:val="center"/>
+            </w:pPr>
+            <w:r>
+              <w:t>Beschreibung</w:t>
+            </w:r>
+          </w:p>
+        </w:tc>
+        <w:tc>
+          <w:tcPr>
+            <w:tcW w:w="2824" w:type="dxa"/>
+          </w:tcPr>
+          <w:p>
+            <w:pPr>
+              <w:jc w:val="center"/>
+            </w:pPr>
+            <w:r>
+              <w:t>Wertebereich</w:t>
+            </w:r>
+          </w:p>
+        </w:tc>
+      </w:tr>
+      <w:tr>
+        <w:tc>
+          <w:tcPr>
+            <w:tcW w:w="1314" w:type="dxa"/>
+          </w:tcPr>
+          <w:p>
+            <w:proofErr w:type="spellStart"/>
+            <w:r>
+              <w:t>boolean</w:t>
+            </w:r>
+            <w:proofErr w:type="spellEnd"/>
+          </w:p>
+        </w:tc>
+        <w:tc>
+          <w:tcPr>
+            <w:tcW w:w="4918" w:type="dxa"/>
+          </w:tcPr>
+          <w:p>
+            <w:r>
+              <w:t>Wahrheitswert (Wahr oder Falsch)</w:t>
+            </w:r>
+          </w:p>
+        </w:tc>
+        <w:tc>
+          <w:tcPr>
+            <w:tcW w:w="2824" w:type="dxa"/>
+          </w:tcPr>
+          <w:p>
+            <w:proofErr w:type="spellStart"/>
+            <w:r>
+              <w:t>true</w:t>
+            </w:r>
+            <w:proofErr w:type="spellEnd"/>
+            <w:r>
+              <w:t xml:space="preserve"> oder </w:t>
+            </w:r>
+            <w:proofErr w:type="spellStart"/>
+            <w:r>
+              <w:t>false</w:t>
+            </w:r>
+            <w:proofErr w:type="spellEnd"/>
+          </w:p>
+        </w:tc>
+      </w:tr>
+      <w:tr>
+        <w:tc>
+          <w:tcPr>
+            <w:tcW w:w="1314" w:type="dxa"/>
+          </w:tcPr>
+          <w:p>
+            <w:proofErr w:type="spellStart"/>
+            <w:r>
+              <w:t>byte</w:t>
+            </w:r>
+            <w:proofErr w:type="spellEnd"/>
+          </w:p>
+        </w:tc>
+        <w:tc>
+          <w:tcPr>
+            <w:tcW w:w="4918" w:type="dxa"/>
+          </w:tcPr>
+          <w:p>
+            <w:r>
+              <w:t>Ein einzelner Datenwert, selten Benutzt</w:t>
+            </w:r>
+          </w:p>
+        </w:tc>
+        <w:tc>
+          <w:tcPr>
+            <w:tcW w:w="2824" w:type="dxa"/>
+          </w:tcPr>
+          <w:p>
+            <w:r>
+              <w:t>-128 bis 127</w:t>
+            </w:r>
+          </w:p>
+        </w:tc>
+      </w:tr>
+      <w:tr>
+        <w:tc>
+          <w:tcPr>
+            <w:tcW w:w="1314" w:type="dxa"/>
+          </w:tcPr>
+          <w:p>
+            <w:proofErr w:type="spellStart"/>
+            <w:r>
+              <w:t>char</w:t>
+            </w:r>
+            <w:proofErr w:type="spellEnd"/>
+          </w:p>
+        </w:tc>
+        <w:tc>
+          <w:tcPr>
+            <w:tcW w:w="4918" w:type="dxa"/>
+          </w:tcPr>
+          <w:p>
+            <w:r>
+              <w:t>Ein einzelnes Zeichen</w:t>
+            </w:r>
+          </w:p>
+        </w:tc>
+        <w:tc>
+          <w:tcPr>
+            <w:tcW w:w="2824" w:type="dxa"/>
+          </w:tcPr>
+          <w:p>
+            <w:r>
+              <w:t>Entweder eine Zahl: 0-65535</w:t>
+            </w:r>
+          </w:p>
+          <w:p>
+            <w:r>
+              <w:t>Oder das direkte Zeichen wie ‚A’</w:t>
+            </w:r>
+          </w:p>
+        </w:tc>
+      </w:tr>
+      <w:tr>
+        <w:tc>
+          <w:tcPr>
+            <w:tcW w:w="1314" w:type="dxa"/>
+          </w:tcPr>
+          <w:p>
+            <w:r>
+              <w:t>double</w:t>
+            </w:r>
+          </w:p>
+        </w:tc>
+        <w:tc>
+          <w:tcPr>
+            <w:tcW w:w="4918" w:type="dxa"/>
+          </w:tcPr>
+          <w:p>
+            <w:r>
+              <w:t>Gleitkommazahl mit hoher Genauigkeit</w:t>
+            </w:r>
+          </w:p>
+        </w:tc>
+        <w:tc>
+          <w:tcPr>
+            <w:tcW w:w="2824" w:type="dxa"/>
+          </w:tcPr>
+          <w:p>
+            <w:r>
+              <w:t>+/- 2^64</w:t>
+            </w:r>
+            <w:r>
+              <w:t xml:space="preserve"> Ziffern</w:t>
+            </w:r>
+          </w:p>
+        </w:tc>
+      </w:tr>
+      <w:tr>
+        <w:trPr>
+          <w:trHeight w:val="306"/>
+        </w:trPr>
+        <w:tc>
+          <w:tcPr>
+            <w:tcW w:w="1314" w:type="dxa"/>
+          </w:tcPr>
+          <w:p>
+            <w:proofErr w:type="spellStart"/>
+            <w:r>
+              <w:t>float</w:t>
+            </w:r>
+            <w:proofErr w:type="spellEnd"/>
+          </w:p>
+        </w:tc>
+        <w:tc>
+          <w:tcPr>
+            <w:tcW w:w="4918" w:type="dxa"/>
+          </w:tcPr>
+          <w:p>
+            <w:r>
+              <w:t>Gleitkommazahl mit geringer Genauigkeit</w:t>
+            </w:r>
+          </w:p>
+        </w:tc>
+        <w:tc>
+          <w:tcPr>
+            <w:tcW w:w="2824" w:type="dxa"/>
+          </w:tcPr>
+          <w:p>
+            <w:r>
+              <w:t>+/- 2^32</w:t>
+            </w:r>
+            <w:r>
+              <w:t xml:space="preserve"> Ziffern</w:t>
+            </w:r>
+          </w:p>
+        </w:tc>
+      </w:tr>
+      <w:tr>
+        <w:tc>
+          <w:tcPr>
+            <w:tcW w:w="1314" w:type="dxa"/>
+          </w:tcPr>
+          <w:p>
+            <w:proofErr w:type="spellStart"/>
+            <w:r>
+              <w:t>int</w:t>
+            </w:r>
+            <w:proofErr w:type="spellEnd"/>
+          </w:p>
+        </w:tc>
+        <w:tc>
+          <w:tcPr>
+            <w:tcW w:w="4918" w:type="dxa"/>
+          </w:tcPr>
+          <w:p>
+            <w:r>
+              <w:t>G</w:t>
+            </w:r>
+            <w:r>
+              <w:t xml:space="preserve">anzzahliger </w:t>
+            </w:r>
+            <w:r>
+              <w:t>numerischer Wert</w:t>
+            </w:r>
+          </w:p>
+        </w:tc>
+        <w:tc>
+          <w:tcPr>
+            <w:tcW w:w="2824" w:type="dxa"/>
+          </w:tcPr>
+          <w:p>
+            <w:r>
+              <w:t>-2147483648 bis +</w:t>
+            </w:r>
+            <w:r>
+              <w:t>214748364</w:t>
+            </w:r>
+            <w:r>
+              <w:t>7</w:t>
+            </w:r>
+          </w:p>
+        </w:tc>
+      </w:tr>
+      <w:tr>
+        <w:trPr>
+          <w:trHeight w:val="278"/>
+        </w:trPr>
+        <w:tc>
+          <w:tcPr>
+            <w:tcW w:w="1314" w:type="dxa"/>
+          </w:tcPr>
+          <w:p>
+            <w:proofErr w:type="spellStart"/>
+            <w:r>
+              <w:t>long</w:t>
+            </w:r>
+            <w:proofErr w:type="spellEnd"/>
+          </w:p>
+        </w:tc>
+        <w:tc>
+          <w:tcPr>
+            <w:tcW w:w="4918" w:type="dxa"/>
+          </w:tcPr>
+          <w:p>
+            <w:r>
+              <w:t>Großer ganzzahliger numerischer Wert</w:t>
+            </w:r>
+          </w:p>
+        </w:tc>
+        <w:tc>
+          <w:tcPr>
+            <w:tcW w:w="2824" w:type="dxa"/>
+          </w:tcPr>
+          <w:p>
+            <w:r>
+              <w:t xml:space="preserve">+/- </w:t>
+            </w:r>
+            <w:r>
+              <w:t>2^64</w:t>
+            </w:r>
+            <w:r>
+              <w:t xml:space="preserve"> Ziffern</w:t>
+            </w:r>
+          </w:p>
+        </w:tc>
+      </w:tr>
+      <w:tr>
+        <w:trPr>
+          <w:trHeight w:val="264"/>
+        </w:trPr>
+        <w:tc>
+          <w:tcPr>
+            <w:tcW w:w="1314" w:type="dxa"/>
+          </w:tcPr>
+          <w:p>
+            <w:proofErr w:type="spellStart"/>
+            <w:r>
+              <w:t>short</w:t>
+            </w:r>
+            <w:proofErr w:type="spellEnd"/>
+          </w:p>
+        </w:tc>
+        <w:tc>
+          <w:tcPr>
+            <w:tcW w:w="4918" w:type="dxa"/>
+          </w:tcPr>
+          <w:p>
+            <w:r>
+              <w:t xml:space="preserve">Kleiner </w:t>
+            </w:r>
+            <w:r>
+              <w:t>ganzzahliger numerischer Wert</w:t>
+            </w:r>
+          </w:p>
+        </w:tc>
+        <w:tc>
+          <w:tcPr>
+            <w:tcW w:w="2824" w:type="dxa"/>
+          </w:tcPr>
+          <w:p>
+            <w:r>
+              <w:t>-128 bis 127</w:t>
+            </w:r>
+          </w:p>
+        </w:tc>
+      </w:tr>
+    </w:tbl>
+    <w:p/>
+    <w:p>
+      <w:r>
+        <w:t>Um genau zu sehen wie die Typen in der Praxis aussehen, schauen wir uns diese einmal in der nächsten Stufe unseres Programms an:</w:t>
+      </w:r>
+    </w:p>
+    <w:p>
+      <w:r>
+        <w:t xml:space="preserve"> </w:t>
+      </w:r>
+      <w:r>
+        <w:rPr>
+          <w:noProof/>
+          <w:lang w:eastAsia="de-DE"/>
+        </w:rPr>
+        <w:drawing>
+          <wp:inline distT="0" distB="0" distL="0" distR="0" wp14:anchorId="2CA5D4FC" wp14:editId="7A9C38E6">
+            <wp:extent cx="4125919" cy="5049325"/>
+            <wp:effectExtent l="0" t="0" r="0" b="5715"/>
+            <wp:docPr id="17" name="Bild 17" descr="Bilder/Bildschirmfoto%202017-02-18%20um%2016.32.25.png"/>
+            <wp:cNvGraphicFramePr>
+              <a:graphicFrameLocks xmlns:a="http://schemas.openxmlformats.org/drawingml/2006/main" noChangeAspect="1"/>
+            </wp:cNvGraphicFramePr>
+            <a:graphic xmlns:a="http://schemas.openxmlformats.org/drawingml/2006/main">
+              <a:graphicData uri="http://schemas.openxmlformats.org/drawingml/2006/picture">
+                <pic:pic xmlns:pic="http://schemas.openxmlformats.org/drawingml/2006/picture">
+                  <pic:nvPicPr>
+                    <pic:cNvPr id="0" name="Picture 3" descr="Bilder/Bildschirmfoto%202017-02-18%20um%2016.32.25.png"/>
+                    <pic:cNvPicPr>
+                      <a:picLocks noChangeAspect="1" noChangeArrowheads="1"/>
+                    </pic:cNvPicPr>
+                  </pic:nvPicPr>
+                  <pic:blipFill>
+                    <a:blip r:embed="rId25">
+                      <a:extLst>
+                        <a:ext uri="{28A0092B-C50C-407E-A947-70E740481C1C}">
+                          <a14:useLocalDpi xmlns:a14="http://schemas.microsoft.com/office/drawing/2010/main" val="0"/>
+                        </a:ext>
+                      </a:extLst>
+                    </a:blip>
+                    <a:srcRect/>
+                    <a:stretch>
+                      <a:fillRect/>
+                    </a:stretch>
+                  </pic:blipFill>
+                  <pic:spPr bwMode="auto">
+                    <a:xfrm>
+                      <a:off x="0" y="0"/>
+                      <a:ext cx="4137006" cy="5062893"/>
+                    </a:xfrm>
+                    <a:prstGeom prst="rect">
+                      <a:avLst/>
+                    </a:prstGeom>
+                    <a:noFill/>
+                    <a:ln>
+                      <a:noFill/>
+                    </a:ln>
+                  </pic:spPr>
+                </pic:pic>
+              </a:graphicData>
+            </a:graphic>
+          </wp:inline>
+        </w:drawing>
+      </w:r>
+    </w:p>
+    <w:p/>
+    <w:p>
+      <w:r>
+        <w:t>Nachdem wir das Programm wieder ausführen, erhalten wir die folgende Ausgabe:</w:t>
+      </w:r>
+    </w:p>
+    <w:p>
+      <w:r>
+        <w:rPr>
+          <w:noProof/>
+          <w:lang w:eastAsia="de-DE"/>
+        </w:rPr>
+        <w:drawing>
+          <wp:inline distT="0" distB="0" distL="0" distR="0" wp14:anchorId="1C0B4045" wp14:editId="530D3EC1">
+            <wp:extent cx="2926520" cy="1655344"/>
+            <wp:effectExtent l="0" t="0" r="0" b="0"/>
+            <wp:docPr id="18" name="Bild 18" descr="../../../../../Desktop/Bildschirmfoto%202017-02-18%20um%2016.35.55.png"/>
+            <wp:cNvGraphicFramePr>
+              <a:graphicFrameLocks xmlns:a="http://schemas.openxmlformats.org/drawingml/2006/main" noChangeAspect="1"/>
+            </wp:cNvGraphicFramePr>
+            <a:graphic xmlns:a="http://schemas.openxmlformats.org/drawingml/2006/main">
+              <a:graphicData uri="http://schemas.openxmlformats.org/drawingml/2006/picture">
+                <pic:pic xmlns:pic="http://schemas.openxmlformats.org/drawingml/2006/picture">
+                  <pic:nvPicPr>
+                    <pic:cNvPr id="0" name="Picture 4" descr="../../../../../Desktop/Bildschirmfoto%202017-02-18%20um%2016.35.55.png"/>
+                    <pic:cNvPicPr>
+                      <a:picLocks noChangeAspect="1" noChangeArrowheads="1"/>
+                    </pic:cNvPicPr>
+                  </pic:nvPicPr>
+                  <pic:blipFill>
+                    <a:blip r:embed="rId26">
+                      <a:extLst>
+                        <a:ext uri="{28A0092B-C50C-407E-A947-70E740481C1C}">
+                          <a14:useLocalDpi xmlns:a14="http://schemas.microsoft.com/office/drawing/2010/main" val="0"/>
+                        </a:ext>
+                      </a:extLst>
+                    </a:blip>
+                    <a:srcRect/>
+                    <a:stretch>
+                      <a:fillRect/>
+                    </a:stretch>
+                  </pic:blipFill>
+                  <pic:spPr bwMode="auto">
+                    <a:xfrm>
+                      <a:off x="0" y="0"/>
+                      <a:ext cx="2962118" cy="1675479"/>
+                    </a:xfrm>
+                    <a:prstGeom prst="rect">
+                      <a:avLst/>
+                    </a:prstGeom>
+                    <a:noFill/>
+                    <a:ln>
+                      <a:noFill/>
+                    </a:ln>
+                  </pic:spPr>
+                </pic:pic>
+              </a:graphicData>
+            </a:graphic>
+          </wp:inline>
+        </w:drawing>
+      </w:r>
+    </w:p>
+    <w:p/>
+    <w:p>
+      <w:r>
+        <w:t>So wie wir die Variablen definiert haben, so bekommen wir auch die Ausgabe.</w:t>
+      </w:r>
+    </w:p>
+    <w:p/>
+    <w:p>
+      <w:pPr>
+        <w:pStyle w:val="berschrift2"/>
+      </w:pPr>
+      <w:bookmarkStart w:id="19" w:name="_Toc475202226"/>
+      <w:r>
+        <w:t>3-</w:t>
+      </w:r>
+      <w:r>
+        <w:t>2</w:t>
+      </w:r>
+      <w:r>
+        <w:t xml:space="preserve"> </w:t>
+      </w:r>
+      <w:r>
+        <w:t>Arbeiten mit Variablen</w:t>
+      </w:r>
+      <w:bookmarkEnd w:id="19"/>
+    </w:p>
+    <w:p>
+      <w:r>
+        <w:t>Mit Variablen kann natürlich auch gearbeitet werden</w:t>
+      </w:r>
+      <w:r>
+        <w:t>, die allgemeinsten Funktionen die wir auf Variablen anwendenden können sind mathematische Funktionen.</w:t>
+      </w:r>
+    </w:p>
+    <w:p>
+      <w:r>
+        <w:t>Alle Funktionen die wir uns in diesem Kapitel ansehen werden</w:t>
+      </w:r>
+      <w:r>
+        <w:t xml:space="preserve"> können auf die vorher eingeführten </w:t>
+      </w:r>
+      <w:r>
+        <w:t>primitiven Datentypen angewandt werden.</w:t>
+      </w:r>
+    </w:p>
+    <w:p/>
+    <w:p>
+      <w:r>
+        <w:t>Die folgenden Mathematischen Funktionen sind in Java vorhanden:</w:t>
+      </w:r>
+    </w:p>
+    <w:tbl>
+      <w:tblPr>
+        <w:tblStyle w:val="Tabellenraster"/>
+        <w:tblW w:w="0" w:type="auto"/>
+        <w:tblLook w:val="04A0" w:firstRow="1" w:lastRow="0" w:firstColumn="1" w:lastColumn="0" w:noHBand="0" w:noVBand="1"/>
+      </w:tblPr>
+      <w:tblGrid>
+        <w:gridCol w:w="2849"/>
+        <w:gridCol w:w="6207"/>
+      </w:tblGrid>
+      <w:tr>
+        <w:tc>
+          <w:tcPr>
+            <w:tcW w:w="2849" w:type="dxa"/>
+          </w:tcPr>
+          <w:p>
+            <w:pPr>
+              <w:jc w:val="center"/>
+            </w:pPr>
+            <w:r>
+              <w:t>Funktion (als Zeichen)</w:t>
+            </w:r>
+          </w:p>
+        </w:tc>
+        <w:tc>
+          <w:tcPr>
+            <w:tcW w:w="6207" w:type="dxa"/>
+          </w:tcPr>
+          <w:p>
+            <w:pPr>
+              <w:jc w:val="center"/>
+            </w:pPr>
+            <w:r>
+              <w:t>Beschreibung</w:t>
+            </w:r>
+          </w:p>
+        </w:tc>
+      </w:tr>
+      <w:tr>
+        <w:tc>
+          <w:tcPr>
+            <w:tcW w:w="2849" w:type="dxa"/>
+          </w:tcPr>
+          <w:p>
+            <w:r>
+              <w:t>+</w:t>
+            </w:r>
+          </w:p>
+        </w:tc>
+        <w:tc>
+          <w:tcPr>
+            <w:tcW w:w="6207" w:type="dxa"/>
+          </w:tcPr>
+          <w:p>
+            <w:r>
+              <w:t>Addition</w:t>
+            </w:r>
+          </w:p>
+        </w:tc>
+      </w:tr>
+      <w:tr>
+        <w:tc>
+          <w:tcPr>
+            <w:tcW w:w="2849" w:type="dxa"/>
+          </w:tcPr>
+          <w:p>
+            <w:r>
+              <w:t>-</w:t>
+            </w:r>
+          </w:p>
+        </w:tc>
+        <w:tc>
+          <w:tcPr>
+            <w:tcW w:w="6207" w:type="dxa"/>
+          </w:tcPr>
+          <w:p>
+            <w:r>
+              <w:t>Subtraktion</w:t>
+            </w:r>
+          </w:p>
+        </w:tc>
+      </w:tr>
+      <w:tr>
+        <w:tc>
+          <w:tcPr>
+            <w:tcW w:w="2849" w:type="dxa"/>
+          </w:tcPr>
+          <w:p>
+            <w:r>
+              <w:t>*</w:t>
+            </w:r>
+          </w:p>
+        </w:tc>
+        <w:tc>
+          <w:tcPr>
+            <w:tcW w:w="6207" w:type="dxa"/>
+          </w:tcPr>
+          <w:p>
+            <w:r>
+              <w:t>Multiplikation</w:t>
+            </w:r>
+          </w:p>
+        </w:tc>
+      </w:tr>
+      <w:tr>
+        <w:tc>
+          <w:tcPr>
+            <w:tcW w:w="2849" w:type="dxa"/>
+          </w:tcPr>
+          <w:p>
+            <w:r>
+              <w:t>/</w:t>
+            </w:r>
+          </w:p>
+        </w:tc>
+        <w:tc>
+          <w:tcPr>
+            <w:tcW w:w="6207" w:type="dxa"/>
+          </w:tcPr>
+          <w:p>
+            <w:r>
+              <w:t>Division</w:t>
+            </w:r>
+          </w:p>
+        </w:tc>
+      </w:tr>
+      <w:tr>
+        <w:tc>
+          <w:tcPr>
+            <w:tcW w:w="2849" w:type="dxa"/>
+          </w:tcPr>
+          <w:p>
+            <w:r>
+              <w:t>%</w:t>
+            </w:r>
+          </w:p>
+        </w:tc>
+        <w:tc>
+          <w:tcPr>
+            <w:tcW w:w="6207" w:type="dxa"/>
+          </w:tcPr>
+          <w:p>
+            <w:r>
+              <w:t>Modulo</w:t>
+            </w:r>
+          </w:p>
+        </w:tc>
+      </w:tr>
+    </w:tbl>
+    <w:p/>
+    <w:p>
+      <w:r>
+        <w:t>Als Beispiel ändern wir nun unser erstes Programm ab und fügen den folgenden Inhalt ein:</w:t>
+      </w:r>
+    </w:p>
+    <w:p>
+      <w:r>
+        <w:rPr>
+          <w:noProof/>
+          <w:lang w:eastAsia="de-DE"/>
+        </w:rPr>
+        <w:drawing>
+          <wp:inline distT="0" distB="0" distL="0" distR="0" wp14:anchorId="571663BD" wp14:editId="7D6F2ED8">
+            <wp:extent cx="3783874" cy="2804746"/>
+            <wp:effectExtent l="0" t="0" r="1270" b="0"/>
+            <wp:docPr id="19" name="Bild 19" descr="Bilder/Bildschirmfoto%202017-02-18%20um%2016.51.45.png"/>
+            <wp:cNvGraphicFramePr>
+              <a:graphicFrameLocks xmlns:a="http://schemas.openxmlformats.org/drawingml/2006/main" noChangeAspect="1"/>
+            </wp:cNvGraphicFramePr>
+            <a:graphic xmlns:a="http://schemas.openxmlformats.org/drawingml/2006/main">
+              <a:graphicData uri="http://schemas.openxmlformats.org/drawingml/2006/picture">
+                <pic:pic xmlns:pic="http://schemas.openxmlformats.org/drawingml/2006/picture">
+                  <pic:nvPicPr>
+                    <pic:cNvPr id="0" name="Picture 5" descr="Bilder/Bildschirmfoto%202017-02-18%20um%2016.51.45.png"/>
+                    <pic:cNvPicPr>
+                      <a:picLocks noChangeAspect="1" noChangeArrowheads="1"/>
+                    </pic:cNvPicPr>
+                  </pic:nvPicPr>
+                  <pic:blipFill rotWithShape="1">
+                    <a:blip r:embed="rId27">
+                      <a:extLst>
+                        <a:ext uri="{28A0092B-C50C-407E-A947-70E740481C1C}">
+                          <a14:useLocalDpi xmlns:a14="http://schemas.microsoft.com/office/drawing/2010/main" val="0"/>
+                        </a:ext>
+                      </a:extLst>
+                    </a:blip>
+                    <a:srcRect b="6242"/>
+                    <a:stretch/>
+                  </pic:blipFill>
+                  <pic:spPr bwMode="auto">
+                    <a:xfrm>
+                      <a:off x="0" y="0"/>
+                      <a:ext cx="3804135" cy="2819764"/>
+                    </a:xfrm>
+                    <a:prstGeom prst="rect">
+                      <a:avLst/>
+                    </a:prstGeom>
+                    <a:noFill/>
+                    <a:ln>
+                      <a:noFill/>
+                    </a:ln>
+                    <a:extLst>
+                      <a:ext uri="{53640926-AAD7-44D8-BBD7-CCE9431645EC}">
+                        <a14:shadowObscured xmlns:a14="http://schemas.microsoft.com/office/drawing/2010/main"/>
+                      </a:ext>
+                    </a:extLst>
+                  </pic:spPr>
+                </pic:pic>
+              </a:graphicData>
+            </a:graphic>
+          </wp:inline>
+        </w:drawing>
+      </w:r>
+    </w:p>
+    <w:p/>
+    <w:p>
+      <w:r>
+        <w:t xml:space="preserve">An dieser Stelle ist es nun empfohlen </w:t>
+      </w:r>
+      <w:r>
+        <w:t>die Typen der Variablen auf die vorher kennengelernten Typen anzupassen und das Programm mehrmals laufen zu lassen. Somit wird deutlich, was genau mit den ganzen Typen bei den verschiedenen Operationen passiert.</w:t>
+      </w:r>
+      <w:r>
+        <w:br/>
+        <w:t xml:space="preserve">Sehr genau sollte auch auf die </w:t>
+      </w:r>
+      <w:r>
+        <w:t>Hinweise</w:t>
+      </w:r>
+      <w:r>
+        <w:t xml:space="preserve"> von </w:t>
+      </w:r>
+      <w:proofErr w:type="spellStart"/>
+      <w:r>
+        <w:t>Netbeans</w:t>
+      </w:r>
+      <w:proofErr w:type="spellEnd"/>
+      <w:r>
+        <w:t xml:space="preserve"> geachtet werden, hier wird deutlich, dass nicht jeder Typ frei </w:t>
+      </w:r>
+      <w:r>
+        <w:t>zuzuweisen</w:t>
+      </w:r>
+      <w:r>
+        <w:t xml:space="preserve"> ist, sondern bestimmte Konventionen eingehalten werden müssen.</w:t>
+      </w:r>
+    </w:p>
+    <w:p/>
+    <w:p>
+      <w:pPr>
+        <w:pStyle w:val="berschrift2"/>
+      </w:pPr>
+      <w:bookmarkStart w:id="20" w:name="_Toc475202227"/>
+      <w:r>
+        <w:t>3-</w:t>
+      </w:r>
+      <w:r>
+        <w:t>3</w:t>
+      </w:r>
+      <w:r>
+        <w:t xml:space="preserve"> </w:t>
+      </w:r>
+      <w:r>
+        <w:t>Sondertyp String</w:t>
+      </w:r>
+      <w:bookmarkEnd w:id="20"/>
+    </w:p>
+    <w:p>
+      <w:r>
+        <w:t xml:space="preserve">Der erste Datentyp den wir kennengelernt haben war „String“. Dieser hat eine gewisse Sondersituation in Java, da es sich hier eigentlich nicht um einen primitiven Typ handelt, allerdings die Klasse überall genutzt wird und sogar im gleichen </w:t>
+      </w:r>
+      <w:proofErr w:type="spellStart"/>
+      <w:r>
+        <w:t>package</w:t>
+      </w:r>
+      <w:proofErr w:type="spellEnd"/>
+      <w:r>
+        <w:t xml:space="preserve"> definiert wird, wie die primitiven Typen.</w:t>
+      </w:r>
+    </w:p>
+    <w:p/>
+    <w:p>
+      <w:r>
+        <w:t>Des Weiteren kann auch, obwohl es sich bei einem String um eine Zeichenkette handelt, mit diesen „gerechnet“ werden.</w:t>
+      </w:r>
+    </w:p>
+    <w:p>
+      <w:r>
+        <w:t xml:space="preserve">Wie wir einen String definieren haben wir bereits </w:t>
+      </w:r>
+      <w:r>
+        <w:t>im letzten Kapitel</w:t>
+      </w:r>
+      <w:r>
+        <w:t xml:space="preserve"> gesehen, im folgenden Programm sehen wir nun, wie wir zwei Strings addieren können.</w:t>
+      </w:r>
+    </w:p>
+    <w:p>
+      <w:r>
+        <w:t xml:space="preserve"> </w:t>
+      </w:r>
+      <w:r>
+        <w:rPr>
+          <w:noProof/>
+          <w:lang w:eastAsia="de-DE"/>
+        </w:rPr>
+        <w:drawing>
+          <wp:inline distT="0" distB="0" distL="0" distR="0" wp14:anchorId="200BE8A3" wp14:editId="1C9FBD78">
+            <wp:extent cx="3927219" cy="1494692"/>
+            <wp:effectExtent l="0" t="0" r="10160" b="4445"/>
+            <wp:docPr id="20" name="Bild 20" descr="Bilder/Bildschirmfoto%202017-02-18%20um%2017.03.45.png"/>
+            <wp:cNvGraphicFramePr>
+              <a:graphicFrameLocks xmlns:a="http://schemas.openxmlformats.org/drawingml/2006/main" noChangeAspect="1"/>
+            </wp:cNvGraphicFramePr>
+            <a:graphic xmlns:a="http://schemas.openxmlformats.org/drawingml/2006/main">
+              <a:graphicData uri="http://schemas.openxmlformats.org/drawingml/2006/picture">
+                <pic:pic xmlns:pic="http://schemas.openxmlformats.org/drawingml/2006/picture">
+                  <pic:nvPicPr>
+                    <pic:cNvPr id="0" name="Picture 6" descr="Bilder/Bildschirmfoto%202017-02-18%20um%2017.03.45.png"/>
+                    <pic:cNvPicPr>
+                      <a:picLocks noChangeAspect="1" noChangeArrowheads="1"/>
+                    </pic:cNvPicPr>
+                  </pic:nvPicPr>
+                  <pic:blipFill rotWithShape="1">
+                    <a:blip r:embed="rId28">
+                      <a:extLst>
+                        <a:ext uri="{28A0092B-C50C-407E-A947-70E740481C1C}">
+                          <a14:useLocalDpi xmlns:a14="http://schemas.microsoft.com/office/drawing/2010/main" val="0"/>
+                        </a:ext>
+                      </a:extLst>
+                    </a:blip>
+                    <a:srcRect b="10636"/>
+                    <a:stretch/>
+                  </pic:blipFill>
+                  <pic:spPr bwMode="auto">
+                    <a:xfrm>
+                      <a:off x="0" y="0"/>
+                      <a:ext cx="4005212" cy="1524376"/>
+                    </a:xfrm>
+                    <a:prstGeom prst="rect">
+                      <a:avLst/>
+                    </a:prstGeom>
+                    <a:noFill/>
+                    <a:ln>
+                      <a:noFill/>
+                    </a:ln>
+                    <a:extLst>
+                      <a:ext uri="{53640926-AAD7-44D8-BBD7-CCE9431645EC}">
+                        <a14:shadowObscured xmlns:a14="http://schemas.microsoft.com/office/drawing/2010/main"/>
+                      </a:ext>
+                    </a:extLst>
+                  </pic:spPr>
+                </pic:pic>
+              </a:graphicData>
+            </a:graphic>
+          </wp:inline>
+        </w:drawing>
+      </w:r>
+    </w:p>
+    <w:p/>
+    <w:p>
+      <w:r>
+        <w:t>Die Ausgabe ist nun genau die gleiche wie vorher, d.h. wir sehen wieder „</w:t>
+      </w:r>
+      <w:proofErr w:type="spellStart"/>
+      <w:r>
+        <w:t>Hello</w:t>
+      </w:r>
+      <w:proofErr w:type="spellEnd"/>
+      <w:r>
+        <w:t xml:space="preserve"> World“ in der Ausgabe.</w:t>
+      </w:r>
+      <w:r>
+        <w:t xml:space="preserve"> </w:t>
+      </w:r>
+    </w:p>
+    <w:p/>
+    <w:p>
+      <w:pPr>
+        <w:pStyle w:val="berschrift2"/>
+      </w:pPr>
+      <w:bookmarkStart w:id="21" w:name="_Toc475202228"/>
+      <w:r>
+        <w:t>3-</w:t>
+      </w:r>
+      <w:r>
+        <w:t>4</w:t>
+      </w:r>
+      <w:r>
+        <w:t xml:space="preserve"> </w:t>
+      </w:r>
+      <w:r>
+        <w:t>Verwendung von Variablen</w:t>
+      </w:r>
+      <w:bookmarkEnd w:id="21"/>
+    </w:p>
+    <w:p>
+      <w:r>
+        <w:t xml:space="preserve">Als letzter Punkt zu Variablen ist natürlich noch wichtig </w:t>
+      </w:r>
+      <w:r>
+        <w:t>zu wissen, wo genau Variablen eingesetzt werden.</w:t>
+      </w:r>
+    </w:p>
+    <w:p/>
+    <w:p>
+      <w:r>
+        <w:t>Zuerst einmal werden Variablen, wie wir bereits gesehen haben, genutzt um Werte zu speichern oder zu manipulieren</w:t>
+      </w:r>
+      <w:r>
+        <w:t>. Diese Werte können an unterschiedlichen Stellen sein.</w:t>
+      </w:r>
+    </w:p>
+    <w:p>
+      <w:pPr>
+        <w:pStyle w:val="Listenabsatz"/>
+        <w:numPr>
+          <w:ilvl w:val="0"/>
+          <w:numId w:val="1"/>
+        </w:numPr>
+      </w:pPr>
+      <w:r>
+        <w:t>Innerhalb einer Methode, wie wir es bisher immer gesehen haben</w:t>
+      </w:r>
+    </w:p>
+    <w:p>
+      <w:pPr>
+        <w:pStyle w:val="Listenabsatz"/>
+        <w:numPr>
+          <w:ilvl w:val="0"/>
+          <w:numId w:val="1"/>
+        </w:numPr>
+      </w:pPr>
+      <w:r>
+        <w:t>Innerhalb einer Klasse, dies sehen wir im nächsten Kapitel</w:t>
+      </w:r>
+    </w:p>
+    <w:p>
+      <w:r>
+        <w:t>Beide Stellen sind sehr relevant und werden quasi in jedem Programm genutzt.</w:t>
+      </w:r>
+    </w:p>
+    <w:p/>
+    <w:p>
+      <w:r>
+        <w:t>Des Weiteren können Variablen als Parameter für Methoden genutzt werden (was eine Methode ist, lernen wir im nächsten Kapitel).</w:t>
+      </w:r>
+      <w:r>
+        <w:t xml:space="preserve"> Dies haben wir bereits im ersten Kapitel gesehen und auch in allen weiteren in unserem Programm.</w:t>
+      </w:r>
+    </w:p>
+    <w:p>
+      <w:r>
+        <w:t>Ein Beispiel für einen Parameter ist die Zeichenfolge „</w:t>
+      </w:r>
+      <w:proofErr w:type="gramStart"/>
+      <w:r>
+        <w:t>String[</w:t>
+      </w:r>
+      <w:proofErr w:type="gramEnd"/>
+      <w:r>
+        <w:t xml:space="preserve">] </w:t>
+      </w:r>
+      <w:proofErr w:type="spellStart"/>
+      <w:r>
+        <w:t>args</w:t>
+      </w:r>
+      <w:proofErr w:type="spellEnd"/>
+      <w:r>
+        <w:t>“ nach dem Namen der main-Methode.</w:t>
+      </w:r>
+    </w:p>
     <w:sectPr>
       <w:pgSz w:w="11900" w:h="16840"/>
       <w:pgMar w:top="1417" w:right="1417" w:bottom="1134" w:left="1417" w:header="708" w:footer="708" w:gutter="0"/>
@@ -3013,7 +4682,7 @@
 
 <file path=word/comments.xml><?xml version="1.0" encoding="utf-8"?>
 <w:comments xmlns:wpc="http://schemas.microsoft.com/office/word/2010/wordprocessingCanvas" xmlns:mo="http://schemas.microsoft.com/office/mac/office/2008/main" xmlns:mc="http://schemas.openxmlformats.org/markup-compatibility/2006" xmlns:mv="urn:schemas-microsoft-com:mac:vml" xmlns:o="urn:schemas-microsoft-com:office:office" xmlns:r="http://schemas.openxmlformats.org/officeDocument/2006/relationships" xmlns:m="http://schemas.openxmlformats.org/officeDocument/2006/math" xmlns:v="urn:schemas-microsoft-com:vml" xmlns:wp14="http://schemas.microsoft.com/office/word/2010/wordprocessingDrawing" xmlns:wp="http://schemas.openxmlformats.org/drawingml/2006/wordprocessingDrawing" xmlns:w10="urn:schemas-microsoft-com:office:word" xmlns:w="http://schemas.openxmlformats.org/wordprocessingml/2006/main" xmlns:w14="http://schemas.microsoft.com/office/word/2010/wordml" xmlns:w15="http://schemas.microsoft.com/office/word/2012/wordml" xmlns:wpg="http://schemas.microsoft.com/office/word/2010/wordprocessingGroup" xmlns:wpi="http://schemas.microsoft.com/office/word/2010/wordprocessingInk" xmlns:wne="http://schemas.microsoft.com/office/word/2006/wordml" xmlns:wps="http://schemas.microsoft.com/office/word/2010/wordprocessingShape" mc:Ignorable="w14 w15 wp14">
-  <w:comment w:id="6" w:author="Nikolas Werner" w:date="2017-02-12T12:10:00Z" w:initials="NW">
+  <w:comment w:id="14" w:author="Nikolas Werner" w:date="2017-02-12T12:12:00Z" w:initials="NW">
     <w:p>
       <w:pPr>
         <w:pStyle w:val="Kommentartext"/>
@@ -3025,14 +4694,11 @@
         <w:annotationRef/>
       </w:r>
       <w:r>
-        <w:t>Was ist eine Klasse einfügen</w:t>
-      </w:r>
-      <w:r>
-        <w:t>, was ist eine Methode, was ist OOP</w:t>
+        <w:t>Formatieren</w:t>
       </w:r>
     </w:p>
   </w:comment>
-  <w:comment w:id="15" w:author="Nikolas Werner" w:date="2017-02-12T12:12:00Z" w:initials="NW">
+  <w:comment w:id="15" w:author="Nikolas Werner" w:date="2017-02-12T12:13:00Z" w:initials="NW">
     <w:p>
       <w:pPr>
         <w:pStyle w:val="Kommentartext"/>
@@ -3048,7 +4714,7 @@
       </w:r>
     </w:p>
   </w:comment>
-  <w:comment w:id="16" w:author="Nikolas Werner" w:date="2017-02-12T12:13:00Z" w:initials="NW">
+  <w:comment w:id="18" w:author="Nikolas Werner" w:date="2017-02-18T16:00:00Z" w:initials="NW">
     <w:p>
       <w:pPr>
         <w:pStyle w:val="Kommentartext"/>
@@ -3069,9 +4735,9 @@
 
 <file path=word/commentsExtended.xml><?xml version="1.0" encoding="utf-8"?>
 <w15:commentsEx xmlns:wpc="http://schemas.microsoft.com/office/word/2010/wordprocessingCanvas" xmlns:mo="http://schemas.microsoft.com/office/mac/office/2008/main" xmlns:mc="http://schemas.openxmlformats.org/markup-compatibility/2006" xmlns:mv="urn:schemas-microsoft-com:mac:vml" xmlns:o="urn:schemas-microsoft-com:office:office" xmlns:r="http://schemas.openxmlformats.org/officeDocument/2006/relationships" xmlns:m="http://schemas.openxmlformats.org/officeDocument/2006/math" xmlns:v="urn:schemas-microsoft-com:vml" xmlns:wp14="http://schemas.microsoft.com/office/word/2010/wordprocessingDrawing" xmlns:wp="http://schemas.openxmlformats.org/drawingml/2006/wordprocessingDrawing" xmlns:w10="urn:schemas-microsoft-com:office:word" xmlns:w="http://schemas.openxmlformats.org/wordprocessingml/2006/main" xmlns:w14="http://schemas.microsoft.com/office/word/2010/wordml" xmlns:w15="http://schemas.microsoft.com/office/word/2012/wordml" xmlns:wpg="http://schemas.microsoft.com/office/word/2010/wordprocessingGroup" xmlns:wpi="http://schemas.microsoft.com/office/word/2010/wordprocessingInk" xmlns:wne="http://schemas.microsoft.com/office/word/2006/wordml" xmlns:wps="http://schemas.microsoft.com/office/word/2010/wordprocessingShape" mc:Ignorable="w14 w15 wp14">
-  <w15:commentEx w15:paraId="24F8D63C" w15:done="0"/>
   <w15:commentEx w15:paraId="6404D463" w15:done="0"/>
   <w15:commentEx w15:paraId="549267F5" w15:done="0"/>
+  <w15:commentEx w15:paraId="0BEB516A" w15:done="0"/>
 </w15:commentsEx>
 </file>
 
@@ -3279,6 +4945,95 @@
     </w:lvl>
   </w:abstractNum>
   <w:abstractNum w:abstractNumId="2">
+    <w:nsid w:val="39DA3144"/>
+    <w:multiLevelType w:val="hybridMultilevel"/>
+    <w:tmpl w:val="D508243E"/>
+    <w:lvl w:ilvl="0" w:tplc="04070011">
+      <w:start w:val="1"/>
+      <w:numFmt w:val="decimal"/>
+      <w:lvlText w:val="%1)"/>
+      <w:lvlJc w:val="left"/>
+      <w:pPr>
+        <w:ind w:left="720" w:hanging="360"/>
+      </w:pPr>
+      <w:rPr>
+        <w:rFonts w:hint="default"/>
+      </w:rPr>
+    </w:lvl>
+    <w:lvl w:ilvl="1" w:tplc="04070019" w:tentative="1">
+      <w:start w:val="1"/>
+      <w:numFmt w:val="lowerLetter"/>
+      <w:lvlText w:val="%2."/>
+      <w:lvlJc w:val="left"/>
+      <w:pPr>
+        <w:ind w:left="1440" w:hanging="360"/>
+      </w:pPr>
+    </w:lvl>
+    <w:lvl w:ilvl="2" w:tplc="0407001B" w:tentative="1">
+      <w:start w:val="1"/>
+      <w:numFmt w:val="lowerRoman"/>
+      <w:lvlText w:val="%3."/>
+      <w:lvlJc w:val="right"/>
+      <w:pPr>
+        <w:ind w:left="2160" w:hanging="180"/>
+      </w:pPr>
+    </w:lvl>
+    <w:lvl w:ilvl="3" w:tplc="0407000F" w:tentative="1">
+      <w:start w:val="1"/>
+      <w:numFmt w:val="decimal"/>
+      <w:lvlText w:val="%4."/>
+      <w:lvlJc w:val="left"/>
+      <w:pPr>
+        <w:ind w:left="2880" w:hanging="360"/>
+      </w:pPr>
+    </w:lvl>
+    <w:lvl w:ilvl="4" w:tplc="04070019" w:tentative="1">
+      <w:start w:val="1"/>
+      <w:numFmt w:val="lowerLetter"/>
+      <w:lvlText w:val="%5."/>
+      <w:lvlJc w:val="left"/>
+      <w:pPr>
+        <w:ind w:left="3600" w:hanging="360"/>
+      </w:pPr>
+    </w:lvl>
+    <w:lvl w:ilvl="5" w:tplc="0407001B" w:tentative="1">
+      <w:start w:val="1"/>
+      <w:numFmt w:val="lowerRoman"/>
+      <w:lvlText w:val="%6."/>
+      <w:lvlJc w:val="right"/>
+      <w:pPr>
+        <w:ind w:left="4320" w:hanging="180"/>
+      </w:pPr>
+    </w:lvl>
+    <w:lvl w:ilvl="6" w:tplc="0407000F" w:tentative="1">
+      <w:start w:val="1"/>
+      <w:numFmt w:val="decimal"/>
+      <w:lvlText w:val="%7."/>
+      <w:lvlJc w:val="left"/>
+      <w:pPr>
+        <w:ind w:left="5040" w:hanging="360"/>
+      </w:pPr>
+    </w:lvl>
+    <w:lvl w:ilvl="7" w:tplc="04070019" w:tentative="1">
+      <w:start w:val="1"/>
+      <w:numFmt w:val="lowerLetter"/>
+      <w:lvlText w:val="%8."/>
+      <w:lvlJc w:val="left"/>
+      <w:pPr>
+        <w:ind w:left="5760" w:hanging="360"/>
+      </w:pPr>
+    </w:lvl>
+    <w:lvl w:ilvl="8" w:tplc="0407001B" w:tentative="1">
+      <w:start w:val="1"/>
+      <w:numFmt w:val="lowerRoman"/>
+      <w:lvlText w:val="%9."/>
+      <w:lvlJc w:val="right"/>
+      <w:pPr>
+        <w:ind w:left="6480" w:hanging="180"/>
+      </w:pPr>
+    </w:lvl>
+  </w:abstractNum>
+  <w:abstractNum w:abstractNumId="3">
     <w:nsid w:val="78302D53"/>
     <w:multiLevelType w:val="multilevel"/>
     <w:tmpl w:val="06FC2B3C"/>
@@ -3398,6 +5153,9 @@
     <w:abstractNumId w:val="0"/>
   </w:num>
   <w:num w:numId="3">
+    <w:abstractNumId w:val="3"/>
+  </w:num>
+  <w:num w:numId="4">
     <w:abstractNumId w:val="2"/>
   </w:num>
 </w:numbering>
@@ -5387,6 +7145,13 @@
         </dgm:presLayoutVars>
       </dgm:prSet>
       <dgm:spPr/>
+      <dgm:t>
+        <a:bodyPr/>
+        <a:lstStyle/>
+        <a:p>
+          <a:endParaRPr lang="de-DE"/>
+        </a:p>
+      </dgm:t>
     </dgm:pt>
     <dgm:pt modelId="{6176E7F8-D420-924B-82D8-80FD9AA241FA}" type="pres">
       <dgm:prSet presAssocID="{CF6953F8-D53D-2948-9C85-B072CC920993}" presName="composite" presStyleCnt="0"/>
@@ -5405,6 +7170,13 @@
         </dgm:presLayoutVars>
       </dgm:prSet>
       <dgm:spPr/>
+      <dgm:t>
+        <a:bodyPr/>
+        <a:lstStyle/>
+        <a:p>
+          <a:endParaRPr lang="de-DE"/>
+        </a:p>
+      </dgm:t>
     </dgm:pt>
     <dgm:pt modelId="{F22B782E-C8B4-7240-A5EE-807E76767BDE}" type="pres">
       <dgm:prSet presAssocID="{CF6953F8-D53D-2948-9C85-B072CC920993}" presName="ChildText" presStyleLbl="revTx" presStyleIdx="0" presStyleCnt="4">
@@ -5444,6 +7216,13 @@
         </dgm:presLayoutVars>
       </dgm:prSet>
       <dgm:spPr/>
+      <dgm:t>
+        <a:bodyPr/>
+        <a:lstStyle/>
+        <a:p>
+          <a:endParaRPr lang="de-DE"/>
+        </a:p>
+      </dgm:t>
     </dgm:pt>
     <dgm:pt modelId="{21AF5BFA-C43B-4440-BAC9-38DD22B91E65}" type="pres">
       <dgm:prSet presAssocID="{6562C2EE-D7EE-DE41-BD30-A0FB98439710}" presName="ChildText" presStyleLbl="revTx" presStyleIdx="1" presStyleCnt="4">
@@ -5483,6 +7262,13 @@
         </dgm:presLayoutVars>
       </dgm:prSet>
       <dgm:spPr/>
+      <dgm:t>
+        <a:bodyPr/>
+        <a:lstStyle/>
+        <a:p>
+          <a:endParaRPr lang="de-DE"/>
+        </a:p>
+      </dgm:t>
     </dgm:pt>
     <dgm:pt modelId="{FBF47D24-A6AF-0843-8E3A-34C099A64EA0}" type="pres">
       <dgm:prSet presAssocID="{1B1EEC45-B25E-9C42-A01A-88E53C07A4EF}" presName="ChildText" presStyleLbl="revTx" presStyleIdx="2" presStyleCnt="4">
@@ -5493,6 +7279,13 @@
         </dgm:presLayoutVars>
       </dgm:prSet>
       <dgm:spPr/>
+      <dgm:t>
+        <a:bodyPr/>
+        <a:lstStyle/>
+        <a:p>
+          <a:endParaRPr lang="de-DE"/>
+        </a:p>
+      </dgm:t>
     </dgm:pt>
     <dgm:pt modelId="{E8EA1659-0213-8C48-8E28-EF6602A8B6FB}" type="pres">
       <dgm:prSet presAssocID="{C904A97E-F766-384C-96B4-83176019E854}" presName="sibTrans" presStyleCnt="0"/>
@@ -5532,6 +7325,13 @@
         </dgm:presLayoutVars>
       </dgm:prSet>
       <dgm:spPr/>
+      <dgm:t>
+        <a:bodyPr/>
+        <a:lstStyle/>
+        <a:p>
+          <a:endParaRPr lang="de-DE"/>
+        </a:p>
+      </dgm:t>
     </dgm:pt>
     <dgm:pt modelId="{306EAE97-B0D8-B84A-BC7E-E9E709486C80}" type="pres">
       <dgm:prSet presAssocID="{F9D9FC99-899F-8B4B-B072-168FC1B9C3BE}" presName="sibTrans" presStyleCnt="0"/>
@@ -5550,56 +7350,63 @@
         </dgm:presLayoutVars>
       </dgm:prSet>
       <dgm:spPr/>
+      <dgm:t>
+        <a:bodyPr/>
+        <a:lstStyle/>
+        <a:p>
+          <a:endParaRPr lang="de-DE"/>
+        </a:p>
+      </dgm:t>
     </dgm:pt>
   </dgm:ptLst>
   <dgm:cxnLst>
-    <dgm:cxn modelId="{3C6EF1F1-2554-7D43-AEF5-E5423D984C58}" type="presOf" srcId="{DCF034C5-29A8-9F43-8DEE-4219A992DB6D}" destId="{FBF47D24-A6AF-0843-8E3A-34C099A64EA0}" srcOrd="0" destOrd="0" presId="urn:microsoft.com/office/officeart/2005/8/layout/StepDownProcess"/>
-    <dgm:cxn modelId="{1091BB2B-B73B-A742-9A5D-D4D71FCE6516}" type="presOf" srcId="{6437E44D-8C33-FB4A-93C9-C855572F2774}" destId="{F431CBE6-4878-A945-8A9B-A39369458C6C}" srcOrd="0" destOrd="0" presId="urn:microsoft.com/office/officeart/2005/8/layout/StepDownProcess"/>
+    <dgm:cxn modelId="{6FE3489A-1D3E-AB42-AC20-73569A9574A3}" type="presOf" srcId="{EAACB883-CE0C-4945-B3F1-C412DF2B0519}" destId="{46CB13FF-4E18-5C44-8E6B-456771D03712}" srcOrd="0" destOrd="0" presId="urn:microsoft.com/office/officeart/2005/8/layout/StepDownProcess"/>
+    <dgm:cxn modelId="{7FF391A1-56F6-E346-9A2E-0537C85B3600}" type="presOf" srcId="{6562C2EE-D7EE-DE41-BD30-A0FB98439710}" destId="{38AC87FF-EC69-FC41-93E1-64E86CF5616E}" srcOrd="0" destOrd="0" presId="urn:microsoft.com/office/officeart/2005/8/layout/StepDownProcess"/>
     <dgm:cxn modelId="{492665C1-DC18-9A42-9FAD-919A2FA11F9A}" srcId="{6437E44D-8C33-FB4A-93C9-C855572F2774}" destId="{1B1EEC45-B25E-9C42-A01A-88E53C07A4EF}" srcOrd="2" destOrd="0" parTransId="{07BC082F-C506-FB4C-AEF2-6A1EC6A8E9ED}" sibTransId="{C904A97E-F766-384C-96B4-83176019E854}"/>
+    <dgm:cxn modelId="{39E19B9D-C0DD-0F48-9B0B-A648D38D7C49}" srcId="{6437E44D-8C33-FB4A-93C9-C855572F2774}" destId="{6562C2EE-D7EE-DE41-BD30-A0FB98439710}" srcOrd="1" destOrd="0" parTransId="{5C4FD2BB-1E4E-FB45-AB15-29969890E6FE}" sibTransId="{91E15F0D-7896-484F-97DF-750506985881}"/>
     <dgm:cxn modelId="{C9D5DEF9-F8CC-4F42-97E2-A744FA595406}" srcId="{6437E44D-8C33-FB4A-93C9-C855572F2774}" destId="{EAACB883-CE0C-4945-B3F1-C412DF2B0519}" srcOrd="4" destOrd="0" parTransId="{E7C063B7-071F-F343-AFCC-1B6EF18F3BC7}" sibTransId="{3CC6BDD5-96CC-0748-97E2-A0CEBF152CA1}"/>
-    <dgm:cxn modelId="{39E19B9D-C0DD-0F48-9B0B-A648D38D7C49}" srcId="{6437E44D-8C33-FB4A-93C9-C855572F2774}" destId="{6562C2EE-D7EE-DE41-BD30-A0FB98439710}" srcOrd="1" destOrd="0" parTransId="{5C4FD2BB-1E4E-FB45-AB15-29969890E6FE}" sibTransId="{91E15F0D-7896-484F-97DF-750506985881}"/>
+    <dgm:cxn modelId="{0912B8BA-3903-AF42-8832-5E23B7057671}" type="presOf" srcId="{44BC7EE7-83A5-2F4D-BA46-5382955FEF25}" destId="{BF839DF6-BFC0-AB4D-94A3-2DFF72AD30F5}" srcOrd="0" destOrd="0" presId="urn:microsoft.com/office/officeart/2005/8/layout/StepDownProcess"/>
+    <dgm:cxn modelId="{6ED031CC-2807-7A49-BA12-2FF093E5B7B4}" type="presOf" srcId="{CF6953F8-D53D-2948-9C85-B072CC920993}" destId="{342264BD-51B1-974B-B03F-F6E5E725228E}" srcOrd="0" destOrd="0" presId="urn:microsoft.com/office/officeart/2005/8/layout/StepDownProcess"/>
     <dgm:cxn modelId="{7AE39728-65C0-5649-8A58-F1AAB4598AC5}" srcId="{1B1EEC45-B25E-9C42-A01A-88E53C07A4EF}" destId="{DCF034C5-29A8-9F43-8DEE-4219A992DB6D}" srcOrd="0" destOrd="0" parTransId="{962D94A8-4177-454A-9AA4-3B465B0D48C8}" sibTransId="{5934BCDB-70DB-0247-BF2F-363A3A4CF30B}"/>
-    <dgm:cxn modelId="{BF93E9D2-FFEF-5E48-A760-D0DC2E66B4E8}" type="presOf" srcId="{1B1EEC45-B25E-9C42-A01A-88E53C07A4EF}" destId="{466D09D6-0B9A-AF44-86DF-6B784D8C4A37}" srcOrd="0" destOrd="0" presId="urn:microsoft.com/office/officeart/2005/8/layout/StepDownProcess"/>
-    <dgm:cxn modelId="{251FEB6E-5A6D-EB4F-B09D-261C5F9FFFAA}" type="presOf" srcId="{6562C2EE-D7EE-DE41-BD30-A0FB98439710}" destId="{38AC87FF-EC69-FC41-93E1-64E86CF5616E}" srcOrd="0" destOrd="0" presId="urn:microsoft.com/office/officeart/2005/8/layout/StepDownProcess"/>
-    <dgm:cxn modelId="{3631D447-FA67-544D-90CD-5A05DF677C09}" type="presOf" srcId="{44BC7EE7-83A5-2F4D-BA46-5382955FEF25}" destId="{BF839DF6-BFC0-AB4D-94A3-2DFF72AD30F5}" srcOrd="0" destOrd="0" presId="urn:microsoft.com/office/officeart/2005/8/layout/StepDownProcess"/>
-    <dgm:cxn modelId="{7F977105-987D-604C-BFFA-980089AAF357}" type="presOf" srcId="{CE1DF4B5-1403-C74E-BB9C-44DC1B6544A0}" destId="{FB6E535C-C787-8E4B-AF5B-B06BEEF300B8}" srcOrd="0" destOrd="0" presId="urn:microsoft.com/office/officeart/2005/8/layout/StepDownProcess"/>
-    <dgm:cxn modelId="{0ED16791-AE99-BE41-9B4A-AB2EF8ED64C1}" type="presOf" srcId="{C1DFC3B0-8AE2-ED41-8C01-7FC7D17B1151}" destId="{F22B782E-C8B4-7240-A5EE-807E76767BDE}" srcOrd="0" destOrd="0" presId="urn:microsoft.com/office/officeart/2005/8/layout/StepDownProcess"/>
+    <dgm:cxn modelId="{20F6E97A-9370-5D46-A65A-CF98880002B0}" type="presOf" srcId="{C1DFC3B0-8AE2-ED41-8C01-7FC7D17B1151}" destId="{F22B782E-C8B4-7240-A5EE-807E76767BDE}" srcOrd="0" destOrd="0" presId="urn:microsoft.com/office/officeart/2005/8/layout/StepDownProcess"/>
+    <dgm:cxn modelId="{30C2743D-E7CC-3B44-BC1D-00C27D3A013C}" type="presOf" srcId="{6437E44D-8C33-FB4A-93C9-C855572F2774}" destId="{F431CBE6-4878-A945-8A9B-A39369458C6C}" srcOrd="0" destOrd="0" presId="urn:microsoft.com/office/officeart/2005/8/layout/StepDownProcess"/>
+    <dgm:cxn modelId="{DCF60449-9EF7-114E-96D2-16024DB4C7DF}" type="presOf" srcId="{1B1EEC45-B25E-9C42-A01A-88E53C07A4EF}" destId="{466D09D6-0B9A-AF44-86DF-6B784D8C4A37}" srcOrd="0" destOrd="0" presId="urn:microsoft.com/office/officeart/2005/8/layout/StepDownProcess"/>
+    <dgm:cxn modelId="{FA9BC0FB-5E21-5D44-8E7D-1B4BFBE731E0}" type="presOf" srcId="{6B217BB6-0AE2-AE40-B475-016B41CBE484}" destId="{21AF5BFA-C43B-4440-BAC9-38DD22B91E65}" srcOrd="0" destOrd="0" presId="urn:microsoft.com/office/officeart/2005/8/layout/StepDownProcess"/>
     <dgm:cxn modelId="{D0A5E6F9-AA30-8B4F-8F14-9181F0A8C9AA}" srcId="{6562C2EE-D7EE-DE41-BD30-A0FB98439710}" destId="{6B217BB6-0AE2-AE40-B475-016B41CBE484}" srcOrd="0" destOrd="0" parTransId="{2135968F-BD2D-3742-AA8E-597819E7560A}" sibTransId="{8C01E825-7E14-3D43-A34F-1F652C80A472}"/>
-    <dgm:cxn modelId="{E43ABB38-C7CF-7E45-BDB5-C12EFC5923EF}" type="presOf" srcId="{6B217BB6-0AE2-AE40-B475-016B41CBE484}" destId="{21AF5BFA-C43B-4440-BAC9-38DD22B91E65}" srcOrd="0" destOrd="0" presId="urn:microsoft.com/office/officeart/2005/8/layout/StepDownProcess"/>
+    <dgm:cxn modelId="{C0013EF4-1D33-CC42-A9C5-D44D3CF18267}" type="presOf" srcId="{DCF034C5-29A8-9F43-8DEE-4219A992DB6D}" destId="{FBF47D24-A6AF-0843-8E3A-34C099A64EA0}" srcOrd="0" destOrd="0" presId="urn:microsoft.com/office/officeart/2005/8/layout/StepDownProcess"/>
     <dgm:cxn modelId="{03D7FE24-0A3E-4740-9434-A82E89F9DB54}" srcId="{6437E44D-8C33-FB4A-93C9-C855572F2774}" destId="{CF6953F8-D53D-2948-9C85-B072CC920993}" srcOrd="0" destOrd="0" parTransId="{FC68A05E-DCE2-2F46-A201-43B9FE848B3B}" sibTransId="{7DB5D07D-142E-014D-98D3-8DA28B5C1012}"/>
-    <dgm:cxn modelId="{E7A97B28-67A6-9C44-8484-7C89A9600D28}" type="presOf" srcId="{EAACB883-CE0C-4945-B3F1-C412DF2B0519}" destId="{46CB13FF-4E18-5C44-8E6B-456771D03712}" srcOrd="0" destOrd="0" presId="urn:microsoft.com/office/officeart/2005/8/layout/StepDownProcess"/>
-    <dgm:cxn modelId="{77C68A36-8619-A84E-83DC-ED6CEBBDBE1A}" type="presOf" srcId="{CF6953F8-D53D-2948-9C85-B072CC920993}" destId="{342264BD-51B1-974B-B03F-F6E5E725228E}" srcOrd="0" destOrd="0" presId="urn:microsoft.com/office/officeart/2005/8/layout/StepDownProcess"/>
     <dgm:cxn modelId="{CA797D95-C80A-B84E-A505-DE007BAF1B07}" srcId="{6437E44D-8C33-FB4A-93C9-C855572F2774}" destId="{44BC7EE7-83A5-2F4D-BA46-5382955FEF25}" srcOrd="3" destOrd="0" parTransId="{D0AAEFBE-449E-CF4B-8285-DB9515E523E7}" sibTransId="{F9D9FC99-899F-8B4B-B072-168FC1B9C3BE}"/>
+    <dgm:cxn modelId="{4D9597A4-E123-8844-956F-3A0DB76B5D8E}" type="presOf" srcId="{CE1DF4B5-1403-C74E-BB9C-44DC1B6544A0}" destId="{FB6E535C-C787-8E4B-AF5B-B06BEEF300B8}" srcOrd="0" destOrd="0" presId="urn:microsoft.com/office/officeart/2005/8/layout/StepDownProcess"/>
     <dgm:cxn modelId="{7266AE99-AB2F-8347-B55B-72EA24DE616F}" srcId="{44BC7EE7-83A5-2F4D-BA46-5382955FEF25}" destId="{CE1DF4B5-1403-C74E-BB9C-44DC1B6544A0}" srcOrd="0" destOrd="0" parTransId="{74A7D00F-8B68-5740-B036-22F6EA9BC757}" sibTransId="{A3E9BD43-29B8-9742-9362-4F34380960B1}"/>
     <dgm:cxn modelId="{95645951-88DD-A346-9D59-C894489EC561}" srcId="{CF6953F8-D53D-2948-9C85-B072CC920993}" destId="{C1DFC3B0-8AE2-ED41-8C01-7FC7D17B1151}" srcOrd="0" destOrd="0" parTransId="{6175AB56-0A67-A845-9C69-DCB25EA3D2FA}" sibTransId="{ECE94F54-3C7E-D140-8A24-4F5991F531B4}"/>
-    <dgm:cxn modelId="{CEDB7CC5-4FB6-E840-B7ED-3C37C688DA44}" type="presParOf" srcId="{F431CBE6-4878-A945-8A9B-A39369458C6C}" destId="{6176E7F8-D420-924B-82D8-80FD9AA241FA}" srcOrd="0" destOrd="0" presId="urn:microsoft.com/office/officeart/2005/8/layout/StepDownProcess"/>
-    <dgm:cxn modelId="{E3280AB7-AAC3-364F-8E70-B481AD3EE951}" type="presParOf" srcId="{6176E7F8-D420-924B-82D8-80FD9AA241FA}" destId="{97CFBCCC-AB54-FE4B-B57E-8BDCE79B6A1C}" srcOrd="0" destOrd="0" presId="urn:microsoft.com/office/officeart/2005/8/layout/StepDownProcess"/>
-    <dgm:cxn modelId="{7681C3D1-6784-3840-A40A-40F00C935DFA}" type="presParOf" srcId="{6176E7F8-D420-924B-82D8-80FD9AA241FA}" destId="{342264BD-51B1-974B-B03F-F6E5E725228E}" srcOrd="1" destOrd="0" presId="urn:microsoft.com/office/officeart/2005/8/layout/StepDownProcess"/>
-    <dgm:cxn modelId="{096F17F9-CD8A-1744-88BB-7FBC988E155C}" type="presParOf" srcId="{6176E7F8-D420-924B-82D8-80FD9AA241FA}" destId="{F22B782E-C8B4-7240-A5EE-807E76767BDE}" srcOrd="2" destOrd="0" presId="urn:microsoft.com/office/officeart/2005/8/layout/StepDownProcess"/>
-    <dgm:cxn modelId="{65AACEEE-B24E-F94F-9BFA-D24BFDE6FF52}" type="presParOf" srcId="{F431CBE6-4878-A945-8A9B-A39369458C6C}" destId="{950AC547-E94A-074C-AD75-1774EFC4CE5F}" srcOrd="1" destOrd="0" presId="urn:microsoft.com/office/officeart/2005/8/layout/StepDownProcess"/>
-    <dgm:cxn modelId="{241526AE-F89A-934C-8B4E-87960EACAEF2}" type="presParOf" srcId="{F431CBE6-4878-A945-8A9B-A39369458C6C}" destId="{0C94040E-DFA7-7845-ABBA-124526D2A9C3}" srcOrd="2" destOrd="0" presId="urn:microsoft.com/office/officeart/2005/8/layout/StepDownProcess"/>
-    <dgm:cxn modelId="{0E74E24B-A466-3849-9439-56D2C74AA256}" type="presParOf" srcId="{0C94040E-DFA7-7845-ABBA-124526D2A9C3}" destId="{AF9543F3-B07C-8B4B-8D52-7A61F46297C3}" srcOrd="0" destOrd="0" presId="urn:microsoft.com/office/officeart/2005/8/layout/StepDownProcess"/>
-    <dgm:cxn modelId="{F499020A-36B3-A749-9DA9-54094C168D56}" type="presParOf" srcId="{0C94040E-DFA7-7845-ABBA-124526D2A9C3}" destId="{38AC87FF-EC69-FC41-93E1-64E86CF5616E}" srcOrd="1" destOrd="0" presId="urn:microsoft.com/office/officeart/2005/8/layout/StepDownProcess"/>
-    <dgm:cxn modelId="{B61B987D-2361-0347-A69D-0788F1F79475}" type="presParOf" srcId="{0C94040E-DFA7-7845-ABBA-124526D2A9C3}" destId="{21AF5BFA-C43B-4440-BAC9-38DD22B91E65}" srcOrd="2" destOrd="0" presId="urn:microsoft.com/office/officeart/2005/8/layout/StepDownProcess"/>
-    <dgm:cxn modelId="{3260ACDB-D9CE-F04A-BFF0-3D22CB39E0B1}" type="presParOf" srcId="{F431CBE6-4878-A945-8A9B-A39369458C6C}" destId="{49DC9482-38F9-CC44-875D-CEF158D14DDF}" srcOrd="3" destOrd="0" presId="urn:microsoft.com/office/officeart/2005/8/layout/StepDownProcess"/>
-    <dgm:cxn modelId="{AF7461D9-B133-884F-89C7-5C257A8285F1}" type="presParOf" srcId="{F431CBE6-4878-A945-8A9B-A39369458C6C}" destId="{FCE24644-2779-DF42-ADAB-85FF3229A05B}" srcOrd="4" destOrd="0" presId="urn:microsoft.com/office/officeart/2005/8/layout/StepDownProcess"/>
-    <dgm:cxn modelId="{93503984-589E-3749-B5EE-100823DC821C}" type="presParOf" srcId="{FCE24644-2779-DF42-ADAB-85FF3229A05B}" destId="{CD66E6A1-A48C-D24E-A99A-43761197AAF1}" srcOrd="0" destOrd="0" presId="urn:microsoft.com/office/officeart/2005/8/layout/StepDownProcess"/>
-    <dgm:cxn modelId="{74486754-32C9-3740-A830-544774E92907}" type="presParOf" srcId="{FCE24644-2779-DF42-ADAB-85FF3229A05B}" destId="{466D09D6-0B9A-AF44-86DF-6B784D8C4A37}" srcOrd="1" destOrd="0" presId="urn:microsoft.com/office/officeart/2005/8/layout/StepDownProcess"/>
-    <dgm:cxn modelId="{C328867C-EE72-794B-80A4-F984F8E67781}" type="presParOf" srcId="{FCE24644-2779-DF42-ADAB-85FF3229A05B}" destId="{FBF47D24-A6AF-0843-8E3A-34C099A64EA0}" srcOrd="2" destOrd="0" presId="urn:microsoft.com/office/officeart/2005/8/layout/StepDownProcess"/>
-    <dgm:cxn modelId="{45E1CE10-0DB1-B547-ACE3-A287DFFDF3B9}" type="presParOf" srcId="{F431CBE6-4878-A945-8A9B-A39369458C6C}" destId="{E8EA1659-0213-8C48-8E28-EF6602A8B6FB}" srcOrd="5" destOrd="0" presId="urn:microsoft.com/office/officeart/2005/8/layout/StepDownProcess"/>
-    <dgm:cxn modelId="{56769CF3-FEAA-3C4C-92C7-1DE0698B6FFE}" type="presParOf" srcId="{F431CBE6-4878-A945-8A9B-A39369458C6C}" destId="{E8BF7397-1C2D-0441-9CA7-DBC9A29E2218}" srcOrd="6" destOrd="0" presId="urn:microsoft.com/office/officeart/2005/8/layout/StepDownProcess"/>
-    <dgm:cxn modelId="{FF0B5BF8-9A3E-824A-A4B9-C31D9FF84036}" type="presParOf" srcId="{E8BF7397-1C2D-0441-9CA7-DBC9A29E2218}" destId="{6A5A41C8-E18A-7B4B-9C00-B0CB6A3D04CD}" srcOrd="0" destOrd="0" presId="urn:microsoft.com/office/officeart/2005/8/layout/StepDownProcess"/>
-    <dgm:cxn modelId="{725B529B-16F5-364A-BEFD-00ECF92A3B20}" type="presParOf" srcId="{E8BF7397-1C2D-0441-9CA7-DBC9A29E2218}" destId="{BF839DF6-BFC0-AB4D-94A3-2DFF72AD30F5}" srcOrd="1" destOrd="0" presId="urn:microsoft.com/office/officeart/2005/8/layout/StepDownProcess"/>
-    <dgm:cxn modelId="{8783E86F-A767-624A-8DDA-447336753686}" type="presParOf" srcId="{E8BF7397-1C2D-0441-9CA7-DBC9A29E2218}" destId="{FB6E535C-C787-8E4B-AF5B-B06BEEF300B8}" srcOrd="2" destOrd="0" presId="urn:microsoft.com/office/officeart/2005/8/layout/StepDownProcess"/>
-    <dgm:cxn modelId="{8E1A4BFE-04CC-2A42-8829-1058C7637E11}" type="presParOf" srcId="{F431CBE6-4878-A945-8A9B-A39369458C6C}" destId="{306EAE97-B0D8-B84A-BC7E-E9E709486C80}" srcOrd="7" destOrd="0" presId="urn:microsoft.com/office/officeart/2005/8/layout/StepDownProcess"/>
-    <dgm:cxn modelId="{84620233-7A41-DF4B-B048-692971A74C87}" type="presParOf" srcId="{F431CBE6-4878-A945-8A9B-A39369458C6C}" destId="{DB9C4815-E15E-0E40-A7CE-2053C76FCEA7}" srcOrd="8" destOrd="0" presId="urn:microsoft.com/office/officeart/2005/8/layout/StepDownProcess"/>
-    <dgm:cxn modelId="{6B73AC07-76AE-5143-A732-1C482BD217DE}" type="presParOf" srcId="{DB9C4815-E15E-0E40-A7CE-2053C76FCEA7}" destId="{46CB13FF-4E18-5C44-8E6B-456771D03712}" srcOrd="0" destOrd="0" presId="urn:microsoft.com/office/officeart/2005/8/layout/StepDownProcess"/>
+    <dgm:cxn modelId="{55AD0715-1458-AC40-A209-31952000FAD8}" type="presParOf" srcId="{F431CBE6-4878-A945-8A9B-A39369458C6C}" destId="{6176E7F8-D420-924B-82D8-80FD9AA241FA}" srcOrd="0" destOrd="0" presId="urn:microsoft.com/office/officeart/2005/8/layout/StepDownProcess"/>
+    <dgm:cxn modelId="{7A2A8519-BF9E-F74B-93D9-36BF531A3917}" type="presParOf" srcId="{6176E7F8-D420-924B-82D8-80FD9AA241FA}" destId="{97CFBCCC-AB54-FE4B-B57E-8BDCE79B6A1C}" srcOrd="0" destOrd="0" presId="urn:microsoft.com/office/officeart/2005/8/layout/StepDownProcess"/>
+    <dgm:cxn modelId="{11F5C490-1A78-3F43-BB53-BB4EDBCA2052}" type="presParOf" srcId="{6176E7F8-D420-924B-82D8-80FD9AA241FA}" destId="{342264BD-51B1-974B-B03F-F6E5E725228E}" srcOrd="1" destOrd="0" presId="urn:microsoft.com/office/officeart/2005/8/layout/StepDownProcess"/>
+    <dgm:cxn modelId="{4CB0F428-31AB-434A-A103-6FE44D44BF31}" type="presParOf" srcId="{6176E7F8-D420-924B-82D8-80FD9AA241FA}" destId="{F22B782E-C8B4-7240-A5EE-807E76767BDE}" srcOrd="2" destOrd="0" presId="urn:microsoft.com/office/officeart/2005/8/layout/StepDownProcess"/>
+    <dgm:cxn modelId="{E061E108-3A39-A049-995A-AA1AF5447F64}" type="presParOf" srcId="{F431CBE6-4878-A945-8A9B-A39369458C6C}" destId="{950AC547-E94A-074C-AD75-1774EFC4CE5F}" srcOrd="1" destOrd="0" presId="urn:microsoft.com/office/officeart/2005/8/layout/StepDownProcess"/>
+    <dgm:cxn modelId="{B907FE05-A295-3144-9259-561C720C90B8}" type="presParOf" srcId="{F431CBE6-4878-A945-8A9B-A39369458C6C}" destId="{0C94040E-DFA7-7845-ABBA-124526D2A9C3}" srcOrd="2" destOrd="0" presId="urn:microsoft.com/office/officeart/2005/8/layout/StepDownProcess"/>
+    <dgm:cxn modelId="{890FA2EF-AFA1-2C46-80E9-A7C889BC9FE6}" type="presParOf" srcId="{0C94040E-DFA7-7845-ABBA-124526D2A9C3}" destId="{AF9543F3-B07C-8B4B-8D52-7A61F46297C3}" srcOrd="0" destOrd="0" presId="urn:microsoft.com/office/officeart/2005/8/layout/StepDownProcess"/>
+    <dgm:cxn modelId="{A9C9DAB2-9C2A-9149-9444-763A2A9FC7F1}" type="presParOf" srcId="{0C94040E-DFA7-7845-ABBA-124526D2A9C3}" destId="{38AC87FF-EC69-FC41-93E1-64E86CF5616E}" srcOrd="1" destOrd="0" presId="urn:microsoft.com/office/officeart/2005/8/layout/StepDownProcess"/>
+    <dgm:cxn modelId="{337D847A-189F-D444-BEFD-21DB86942DFE}" type="presParOf" srcId="{0C94040E-DFA7-7845-ABBA-124526D2A9C3}" destId="{21AF5BFA-C43B-4440-BAC9-38DD22B91E65}" srcOrd="2" destOrd="0" presId="urn:microsoft.com/office/officeart/2005/8/layout/StepDownProcess"/>
+    <dgm:cxn modelId="{90FCE44B-94DB-7B4A-B328-4ADAC7B72C47}" type="presParOf" srcId="{F431CBE6-4878-A945-8A9B-A39369458C6C}" destId="{49DC9482-38F9-CC44-875D-CEF158D14DDF}" srcOrd="3" destOrd="0" presId="urn:microsoft.com/office/officeart/2005/8/layout/StepDownProcess"/>
+    <dgm:cxn modelId="{3732230D-A4E6-6648-811B-007FC5606822}" type="presParOf" srcId="{F431CBE6-4878-A945-8A9B-A39369458C6C}" destId="{FCE24644-2779-DF42-ADAB-85FF3229A05B}" srcOrd="4" destOrd="0" presId="urn:microsoft.com/office/officeart/2005/8/layout/StepDownProcess"/>
+    <dgm:cxn modelId="{EAF1E37A-49AA-914C-89A8-EDCE8989853D}" type="presParOf" srcId="{FCE24644-2779-DF42-ADAB-85FF3229A05B}" destId="{CD66E6A1-A48C-D24E-A99A-43761197AAF1}" srcOrd="0" destOrd="0" presId="urn:microsoft.com/office/officeart/2005/8/layout/StepDownProcess"/>
+    <dgm:cxn modelId="{EC4C6D01-7C26-CA43-9004-F711EBEF7B1C}" type="presParOf" srcId="{FCE24644-2779-DF42-ADAB-85FF3229A05B}" destId="{466D09D6-0B9A-AF44-86DF-6B784D8C4A37}" srcOrd="1" destOrd="0" presId="urn:microsoft.com/office/officeart/2005/8/layout/StepDownProcess"/>
+    <dgm:cxn modelId="{7D3956C2-6BD1-A849-A099-66BDEF7E5AE4}" type="presParOf" srcId="{FCE24644-2779-DF42-ADAB-85FF3229A05B}" destId="{FBF47D24-A6AF-0843-8E3A-34C099A64EA0}" srcOrd="2" destOrd="0" presId="urn:microsoft.com/office/officeart/2005/8/layout/StepDownProcess"/>
+    <dgm:cxn modelId="{AFA9565D-1164-4149-8E94-8887723B2929}" type="presParOf" srcId="{F431CBE6-4878-A945-8A9B-A39369458C6C}" destId="{E8EA1659-0213-8C48-8E28-EF6602A8B6FB}" srcOrd="5" destOrd="0" presId="urn:microsoft.com/office/officeart/2005/8/layout/StepDownProcess"/>
+    <dgm:cxn modelId="{E0672E09-1751-9C41-837A-665CF4337DB0}" type="presParOf" srcId="{F431CBE6-4878-A945-8A9B-A39369458C6C}" destId="{E8BF7397-1C2D-0441-9CA7-DBC9A29E2218}" srcOrd="6" destOrd="0" presId="urn:microsoft.com/office/officeart/2005/8/layout/StepDownProcess"/>
+    <dgm:cxn modelId="{846CF4AE-32DB-2247-BB07-F70EA1AB3192}" type="presParOf" srcId="{E8BF7397-1C2D-0441-9CA7-DBC9A29E2218}" destId="{6A5A41C8-E18A-7B4B-9C00-B0CB6A3D04CD}" srcOrd="0" destOrd="0" presId="urn:microsoft.com/office/officeart/2005/8/layout/StepDownProcess"/>
+    <dgm:cxn modelId="{F8BDEE59-2500-D845-9ABC-B7CFB814F659}" type="presParOf" srcId="{E8BF7397-1C2D-0441-9CA7-DBC9A29E2218}" destId="{BF839DF6-BFC0-AB4D-94A3-2DFF72AD30F5}" srcOrd="1" destOrd="0" presId="urn:microsoft.com/office/officeart/2005/8/layout/StepDownProcess"/>
+    <dgm:cxn modelId="{04982000-87DD-2343-8554-6DDC3B45493C}" type="presParOf" srcId="{E8BF7397-1C2D-0441-9CA7-DBC9A29E2218}" destId="{FB6E535C-C787-8E4B-AF5B-B06BEEF300B8}" srcOrd="2" destOrd="0" presId="urn:microsoft.com/office/officeart/2005/8/layout/StepDownProcess"/>
+    <dgm:cxn modelId="{26F6D547-7336-A54D-9A39-CD547FA5ECDE}" type="presParOf" srcId="{F431CBE6-4878-A945-8A9B-A39369458C6C}" destId="{306EAE97-B0D8-B84A-BC7E-E9E709486C80}" srcOrd="7" destOrd="0" presId="urn:microsoft.com/office/officeart/2005/8/layout/StepDownProcess"/>
+    <dgm:cxn modelId="{BD41EC29-A360-9044-B28E-3A1AA846153C}" type="presParOf" srcId="{F431CBE6-4878-A945-8A9B-A39369458C6C}" destId="{DB9C4815-E15E-0E40-A7CE-2053C76FCEA7}" srcOrd="8" destOrd="0" presId="urn:microsoft.com/office/officeart/2005/8/layout/StepDownProcess"/>
+    <dgm:cxn modelId="{5B49650C-1D5E-E048-BA62-D1201D29EB89}" type="presParOf" srcId="{DB9C4815-E15E-0E40-A7CE-2053C76FCEA7}" destId="{46CB13FF-4E18-5C44-8E6B-456771D03712}" srcOrd="0" destOrd="0" presId="urn:microsoft.com/office/officeart/2005/8/layout/StepDownProcess"/>
   </dgm:cxnLst>
   <dgm:bg/>
   <dgm:whole/>
   <dgm:extLst>
     <a:ext uri="http://schemas.microsoft.com/office/drawing/2008/diagram">
-      <dsp:dataModelExt xmlns:dsp="http://schemas.microsoft.com/office/drawing/2008/diagram" relId="rId12" minVer="http://schemas.openxmlformats.org/drawingml/2006/diagram"/>
+      <dsp:dataModelExt xmlns:dsp="http://schemas.microsoft.com/office/drawing/2008/diagram" relId="rId10" minVer="http://schemas.openxmlformats.org/drawingml/2006/diagram"/>
     </a:ext>
   </dgm:extLst>
 </dgm:dataModel>
@@ -8151,7 +9958,7 @@
 </file>
 
 <file path=customXml/itemProps1.xml><?xml version="1.0" encoding="utf-8"?>
-<ds:datastoreItem xmlns:ds="http://schemas.openxmlformats.org/officeDocument/2006/customXml" ds:itemID="{2C6DC02E-D5CC-214C-BA56-0023D3308E71}">
+<ds:datastoreItem xmlns:ds="http://schemas.openxmlformats.org/officeDocument/2006/customXml" ds:itemID="{0078997D-5E2B-8248-BEEB-287234FEC2A2}">
   <ds:schemaRefs>
     <ds:schemaRef ds:uri="http://schemas.openxmlformats.org/officeDocument/2006/bibliography"/>
   </ds:schemaRefs>

</xml_diff>